<commit_message>
Uploaded week 5 lab components
</commit_message>
<xml_diff>
--- a/week_5/lecture/notes_2024-09-24.docx
+++ b/week_5/lecture/notes_2024-09-24.docx
@@ -4,10 +4,7 @@
   <w:body>
     <w:p>
       <w:r>
-        <w:t>Thursday</w:t>
-      </w:r>
-      <w:r>
-        <w:t xml:space="preserve"> </w:t>
+        <w:t xml:space="preserve">Tuesday </w:t>
       </w:r>
       <w:r>
         <w:t>Lecture</w:t>
@@ -15,10 +12,10 @@
     </w:p>
     <w:p>
       <w:r>
-        <w:t>2024-09-1</w:t>
-      </w:r>
-      <w:r>
-        <w:t>9</w:t>
+        <w:t>2024-09-</w:t>
+      </w:r>
+      <w:r>
+        <w:t>24</w:t>
       </w:r>
     </w:p>
     <w:p>
@@ -38,6 +35,14 @@
         </w:rPr>
         <w:t>Sources and Sinks vs. Ecological Traps</w:t>
       </w:r>
+      <w:r>
+        <w:rPr>
+          <w:b/>
+          <w:bCs/>
+          <w:u w:val="single"/>
+        </w:rPr>
+        <w:t xml:space="preserve"> II</w:t>
+      </w:r>
     </w:p>
     <w:p>
       <w:r>
@@ -53,16 +58,10 @@
         </w:rPr>
       </w:pPr>
       <w:r>
-        <w:t xml:space="preserve">What </w:t>
-      </w:r>
-      <w:r>
-        <w:rPr>
-          <w:u w:val="single"/>
-        </w:rPr>
-        <w:t>type</w:t>
-      </w:r>
-      <w:r>
-        <w:t xml:space="preserve"> of data did we discuss on Tuesday that is often used to study wildlife-habitat relationships that required conducting surveys for your study species at each sampling site?</w:t>
+        <w:t>What needs to happen for a site to become a source</w:t>
+      </w:r>
+      <w:r>
+        <w:t>?</w:t>
       </w:r>
       <w:r>
         <w:t xml:space="preserve"> </w:t>
@@ -72,27 +71,14 @@
           <w:i/>
           <w:iCs/>
         </w:rPr>
-        <w:t>Presence-absence or used-unused (or nonuse)</w:t>
-      </w:r>
-    </w:p>
-    <w:p>
-      <w:pPr>
-        <w:pStyle w:val="ListParagraph"/>
-        <w:numPr>
-          <w:ilvl w:val="0"/>
-          <w:numId w:val="10"/>
-        </w:numPr>
+        <w:t>A</w:t>
+      </w:r>
+      <w:r>
         <w:rPr>
           <w:i/>
           <w:iCs/>
         </w:rPr>
-      </w:pPr>
-      <w:r>
-        <w:rPr>
-          <w:i/>
-          <w:iCs/>
-        </w:rPr>
-        <w:t>Collecting data on where species occurs if you detect it, if you don’t detect the species you have information what the species may not be using in the area (cannot say for certain that the species is not present because of imperfect detection)</w:t>
+        <w:t xml:space="preserve"> net surplus of individuals (that can emigrate from this site).</w:t>
       </w:r>
     </w:p>
     <w:p>
@@ -104,40 +90,23 @@
         </w:rPr>
       </w:pPr>
       <w:r>
-        <w:t>What is the statistical distribution that is used to describe these data</w:t>
+        <w:t xml:space="preserve">What </w:t>
+      </w:r>
+      <w:r>
+        <w:t>makes a site an ecological trap</w:t>
       </w:r>
       <w:r>
         <w:t>?</w:t>
       </w:r>
       <w:r>
-        <w:t xml:space="preserve"> Put another way, what statistical family would we use in a generalized linear model for this type of data? </w:t>
+        <w:t xml:space="preserve"> </w:t>
       </w:r>
       <w:r>
         <w:rPr>
           <w:i/>
           <w:iCs/>
         </w:rPr>
-        <w:t>Binomial or Bernoulli (Bernoulli being a special case of the binomial where trial size is equal to one, as in the case of a coin flip)</w:t>
-      </w:r>
-    </w:p>
-    <w:p>
-      <w:pPr>
-        <w:pStyle w:val="ListParagraph"/>
-        <w:numPr>
-          <w:ilvl w:val="0"/>
-          <w:numId w:val="10"/>
-        </w:numPr>
-        <w:rPr>
-          <w:i/>
-          <w:iCs/>
-        </w:rPr>
-      </w:pPr>
-      <w:r>
-        <w:rPr>
-          <w:i/>
-          <w:iCs/>
-        </w:rPr>
-        <w:t>0, 1; present, absent; detection, non-detection</w:t>
+        <w:t>All the cues to indicate high-quality habitat are present, but there is either some novel feature that increases mortality and/or decreases reproduction or some appropriate resource is now lacking. E.g. Open meadow-nesting birds nesting in hay fields before the first hay cutting or amphibians laying eggs in anthropogenic wetlands with insufficient hydroperiods.</w:t>
       </w:r>
     </w:p>
     <w:p>
@@ -152,17 +121,7 @@
           <w:b/>
           <w:bCs/>
         </w:rPr>
-        <w:t>Source Sinks / Ecological Traps</w:t>
-      </w:r>
-    </w:p>
-    <w:p>
-      <w:r>
-        <w:t>Thinking back to Tucson mouse study: presence of antagonistic resident pairs caused emigration of later added pairs despite excess resources.</w:t>
-      </w:r>
-    </w:p>
-    <w:p>
-      <w:r>
-        <w:t>In the real world, how would this influence new individuals in such an environment? Dispersal from “source” habitat into less favorable areas.</w:t>
+        <w:t>Which are more common, sinks or ecological traps?</w:t>
       </w:r>
     </w:p>
     <w:p>
@@ -170,28 +129,465 @@
         <w:pStyle w:val="ListParagraph"/>
         <w:numPr>
           <w:ilvl w:val="0"/>
-          <w:numId w:val="10"/>
+          <w:numId w:val="11"/>
         </w:numPr>
       </w:pPr>
+      <w:r>
+        <w:t>Sink, assuming sub-optimal habitat that individuals have to go to because they have nowhere else to go.</w:t>
+      </w:r>
+    </w:p>
+    <w:p>
+      <w:pPr>
+        <w:pStyle w:val="ListParagraph"/>
+        <w:numPr>
+          <w:ilvl w:val="0"/>
+          <w:numId w:val="11"/>
+        </w:numPr>
+      </w:pPr>
+      <w:r>
+        <w:t>Traps, a cue is causing individuals to want to settle there.</w:t>
+      </w:r>
+    </w:p>
+    <w:p>
+      <w:pPr>
+        <w:pStyle w:val="ListParagraph"/>
+        <w:numPr>
+          <w:ilvl w:val="0"/>
+          <w:numId w:val="11"/>
+        </w:numPr>
+      </w:pPr>
+      <w:r>
+        <w:t>Battin: “</w:t>
+      </w:r>
+      <w:r>
+        <w:t>An ecological trap is a habitat “low in quality for reproduction and survival [that] cannot sustain a population, yet . . . is preferred over other available, high-quality habitats” (Donovan &amp; Thompson 2001). Thus, a trap is simply a sink habitat that is preferred rather than avoided (Fig. 1), or an “attractive sink” (Delibes et al. 2001).</w:t>
+      </w:r>
+      <w:r>
+        <w:t>”</w:t>
+      </w:r>
+    </w:p>
+    <w:p>
+      <w:pPr>
+        <w:pStyle w:val="ListParagraph"/>
+        <w:numPr>
+          <w:ilvl w:val="0"/>
+          <w:numId w:val="11"/>
+        </w:numPr>
+      </w:pPr>
+      <w:r>
+        <w:t xml:space="preserve">Something in the environment has changed, maybe not the sign stimuli, so individual does not leave. </w:t>
+      </w:r>
+      <w:r>
+        <w:t>Evolution has not caught up to this sudden change and the animal stays there, despite lack of fitness.</w:t>
+      </w:r>
+    </w:p>
+    <w:p>
+      <w:r>
+        <w:t>Javan’s thoughts: Ecological traps more common - humans have so greatly changed the landscape, but in ways that may not have changed the sign stimuli. Habitat fragmentation changing sign stimuli for forest dwelling songbirds.</w:t>
+      </w:r>
+    </w:p>
+    <w:p>
+      <w:pPr>
+        <w:pStyle w:val="ListParagraph"/>
+        <w:numPr>
+          <w:ilvl w:val="0"/>
+          <w:numId w:val="11"/>
+        </w:numPr>
+      </w:pPr>
+      <w:r>
+        <w:rPr>
+          <w:b/>
+          <w:bCs/>
+          <w:noProof/>
+        </w:rPr>
+        <mc:AlternateContent>
+          <mc:Choice Requires="wpg">
+            <w:drawing>
+              <wp:anchor distT="0" distB="0" distL="114300" distR="114300" simplePos="0" relativeHeight="251677696" behindDoc="1" locked="0" layoutInCell="1" allowOverlap="1" wp14:anchorId="5AC3D8DB" wp14:editId="61C33150">
+                <wp:simplePos x="0" y="0"/>
+                <wp:positionH relativeFrom="column">
+                  <wp:posOffset>3650256</wp:posOffset>
+                </wp:positionH>
+                <wp:positionV relativeFrom="paragraph">
+                  <wp:posOffset>140323</wp:posOffset>
+                </wp:positionV>
+                <wp:extent cx="2696845" cy="2523490"/>
+                <wp:effectExtent l="0" t="38100" r="46355" b="48260"/>
+                <wp:wrapThrough wrapText="bothSides">
+                  <wp:wrapPolygon edited="0">
+                    <wp:start x="17394" y="-326"/>
+                    <wp:lineTo x="8697" y="-163"/>
+                    <wp:lineTo x="2746" y="978"/>
+                    <wp:lineTo x="2746" y="2446"/>
+                    <wp:lineTo x="0" y="3424"/>
+                    <wp:lineTo x="0" y="10762"/>
+                    <wp:lineTo x="3509" y="12882"/>
+                    <wp:lineTo x="3814" y="15491"/>
+                    <wp:lineTo x="7781" y="18100"/>
+                    <wp:lineTo x="7934" y="19241"/>
+                    <wp:lineTo x="13579" y="20709"/>
+                    <wp:lineTo x="17547" y="20709"/>
+                    <wp:lineTo x="17699" y="21850"/>
+                    <wp:lineTo x="18462" y="21850"/>
+                    <wp:lineTo x="18157" y="18100"/>
+                    <wp:lineTo x="20445" y="16306"/>
+                    <wp:lineTo x="20903" y="15491"/>
+                    <wp:lineTo x="20140" y="15491"/>
+                    <wp:lineTo x="18157" y="12882"/>
+                    <wp:lineTo x="18309" y="9784"/>
+                    <wp:lineTo x="19225" y="7664"/>
+                    <wp:lineTo x="19072" y="7664"/>
+                    <wp:lineTo x="21819" y="7012"/>
+                    <wp:lineTo x="21819" y="6522"/>
+                    <wp:lineTo x="18004" y="5055"/>
+                    <wp:lineTo x="18157" y="-326"/>
+                    <wp:lineTo x="17394" y="-326"/>
+                  </wp:wrapPolygon>
+                </wp:wrapThrough>
+                <wp:docPr id="867236437" name="Group 28"/>
+                <wp:cNvGraphicFramePr/>
+                <a:graphic xmlns:a="http://schemas.openxmlformats.org/drawingml/2006/main">
+                  <a:graphicData uri="http://schemas.microsoft.com/office/word/2010/wordprocessingGroup">
+                    <wpg:wgp>
+                      <wpg:cNvGrpSpPr/>
+                      <wpg:grpSpPr>
+                        <a:xfrm>
+                          <a:off x="0" y="0"/>
+                          <a:ext cx="2696845" cy="2523490"/>
+                          <a:chOff x="0" y="0"/>
+                          <a:chExt cx="2696857" cy="2523600"/>
+                        </a:xfrm>
+                      </wpg:grpSpPr>
+                      <w14:contentPart bwMode="auto" r:id="rId5">
+                        <w14:nvContentPartPr>
+                          <w14:cNvPr id="1933379226" name="Ink 12"/>
+                          <w14:cNvContentPartPr/>
+                        </w14:nvContentPartPr>
+                        <w14:xfrm>
+                          <a:off x="624702" y="823208"/>
+                          <a:ext cx="395280" cy="122400"/>
+                        </w14:xfrm>
+                      </w14:contentPart>
+                      <w14:contentPart bwMode="auto" r:id="rId6">
+                        <w14:nvContentPartPr>
+                          <w14:cNvPr id="545994501" name="Ink 25"/>
+                          <w14:cNvContentPartPr/>
+                        </w14:nvContentPartPr>
+                        <w14:xfrm>
+                          <a:off x="2281417" y="766693"/>
+                          <a:ext cx="415440" cy="199390"/>
+                        </w14:xfrm>
+                      </w14:contentPart>
+                      <wpg:grpSp>
+                        <wpg:cNvPr id="1019451833" name="Group 27"/>
+                        <wpg:cNvGrpSpPr/>
+                        <wpg:grpSpPr>
+                          <a:xfrm>
+                            <a:off x="0" y="0"/>
+                            <a:ext cx="2556229" cy="2523600"/>
+                            <a:chOff x="0" y="0"/>
+                            <a:chExt cx="2556229" cy="2523600"/>
+                          </a:xfrm>
+                        </wpg:grpSpPr>
+                        <w14:contentPart bwMode="auto" r:id="rId7">
+                          <w14:nvContentPartPr>
+                            <w14:cNvPr id="1258021751" name="Ink 1"/>
+                            <w14:cNvContentPartPr/>
+                          </w14:nvContentPartPr>
+                          <w14:xfrm>
+                            <a:off x="391174" y="266065"/>
+                            <a:ext cx="1984320" cy="1677600"/>
+                          </w14:xfrm>
+                        </w14:contentPart>
+                        <w14:contentPart bwMode="auto" r:id="rId8">
+                          <w14:nvContentPartPr>
+                            <w14:cNvPr id="2123392301" name="Ink 3"/>
+                            <w14:cNvContentPartPr/>
+                          </w14:nvContentPartPr>
+                          <w14:xfrm>
+                            <a:off x="587389" y="441325"/>
+                            <a:ext cx="1968840" cy="1481760"/>
+                          </w14:xfrm>
+                        </w14:contentPart>
+                        <w14:contentPart bwMode="auto" r:id="rId9">
+                          <w14:nvContentPartPr>
+                            <w14:cNvPr id="283926234" name="Ink 4"/>
+                            <w14:cNvContentPartPr/>
+                          </w14:nvContentPartPr>
+                          <w14:xfrm>
+                            <a:off x="1040779" y="17780"/>
+                            <a:ext cx="82800" cy="2176560"/>
+                          </w14:xfrm>
+                        </w14:contentPart>
+                        <w14:contentPart bwMode="auto" r:id="rId10">
+                          <w14:nvContentPartPr>
+                            <w14:cNvPr id="1418405264" name="Ink 5"/>
+                            <w14:cNvContentPartPr/>
+                          </w14:nvContentPartPr>
+                          <w14:xfrm>
+                            <a:off x="2213624" y="0"/>
+                            <a:ext cx="51480" cy="2523600"/>
+                          </w14:xfrm>
+                        </w14:contentPart>
+                        <w14:contentPart bwMode="auto" r:id="rId11">
+                          <w14:nvContentPartPr>
+                            <w14:cNvPr id="178510702" name="Ink 8"/>
+                            <w14:cNvContentPartPr/>
+                          </w14:nvContentPartPr>
+                          <w14:xfrm>
+                            <a:off x="685814" y="1492250"/>
+                            <a:ext cx="369720" cy="354960"/>
+                          </w14:xfrm>
+                        </w14:contentPart>
+                        <w14:contentPart bwMode="auto" r:id="rId12">
+                          <w14:nvContentPartPr>
+                            <w14:cNvPr id="2054729537" name="Ink 11"/>
+                            <w14:cNvContentPartPr/>
+                          </w14:nvContentPartPr>
+                          <w14:xfrm>
+                            <a:off x="2247914" y="1588770"/>
+                            <a:ext cx="252730" cy="337820"/>
+                          </w14:xfrm>
+                        </w14:contentPart>
+                        <w14:contentPart bwMode="auto" r:id="rId13">
+                          <w14:nvContentPartPr>
+                            <w14:cNvPr id="483005757" name="Ink 26"/>
+                            <w14:cNvContentPartPr/>
+                          </w14:nvContentPartPr>
+                          <w14:xfrm>
+                            <a:off x="1250964" y="245110"/>
+                            <a:ext cx="770040" cy="1680480"/>
+                          </w14:xfrm>
+                        </w14:contentPart>
+                        <wps:wsp>
+                          <wps:cNvPr id="1808143830" name="Text Box 2"/>
+                          <wps:cNvSpPr txBox="1">
+                            <a:spLocks noChangeArrowheads="1"/>
+                          </wps:cNvSpPr>
+                          <wps:spPr bwMode="auto">
+                            <a:xfrm>
+                              <a:off x="1198839" y="2022365"/>
+                              <a:ext cx="831215" cy="325120"/>
+                            </a:xfrm>
+                            <a:prstGeom prst="rect">
+                              <a:avLst/>
+                            </a:prstGeom>
+                            <a:solidFill>
+                              <a:srgbClr val="FFFFFF"/>
+                            </a:solidFill>
+                            <a:ln w="9525">
+                              <a:noFill/>
+                              <a:miter lim="800000"/>
+                              <a:headEnd/>
+                              <a:tailEnd/>
+                            </a:ln>
+                          </wps:spPr>
+                          <wps:txbx>
+                            <w:txbxContent>
+                              <w:p>
+                                <w:r>
+                                  <w:t>Selection</w:t>
+                                </w:r>
+                              </w:p>
+                            </w:txbxContent>
+                          </wps:txbx>
+                          <wps:bodyPr rot="0" vert="horz" wrap="square" lIns="91440" tIns="45720" rIns="91440" bIns="45720" anchor="t" anchorCtr="0">
+                            <a:noAutofit/>
+                          </wps:bodyPr>
+                        </wps:wsp>
+                        <wps:wsp>
+                          <wps:cNvPr id="258000783" name="Text Box 2"/>
+                          <wps:cNvSpPr txBox="1">
+                            <a:spLocks noChangeArrowheads="1"/>
+                          </wps:cNvSpPr>
+                          <wps:spPr bwMode="auto">
+                            <a:xfrm rot="16200000">
+                              <a:off x="-253048" y="716253"/>
+                              <a:ext cx="831215" cy="325120"/>
+                            </a:xfrm>
+                            <a:prstGeom prst="rect">
+                              <a:avLst/>
+                            </a:prstGeom>
+                            <a:solidFill>
+                              <a:srgbClr val="FFFFFF"/>
+                            </a:solidFill>
+                            <a:ln w="9525">
+                              <a:noFill/>
+                              <a:miter lim="800000"/>
+                              <a:headEnd/>
+                              <a:tailEnd/>
+                            </a:ln>
+                          </wps:spPr>
+                          <wps:txbx>
+                            <w:txbxContent>
+                              <w:p>
+                                <w:r>
+                                  <w:t>Frequency</w:t>
+                                </w:r>
+                              </w:p>
+                            </w:txbxContent>
+                          </wps:txbx>
+                          <wps:bodyPr rot="0" vert="horz" wrap="square" lIns="91440" tIns="45720" rIns="91440" bIns="45720" anchor="t" anchorCtr="0">
+                            <a:noAutofit/>
+                          </wps:bodyPr>
+                        </wps:wsp>
+                      </wpg:grpSp>
+                    </wpg:wgp>
+                  </a:graphicData>
+                </a:graphic>
+              </wp:anchor>
+            </w:drawing>
+          </mc:Choice>
+          <mc:Fallback>
+            <w:pict>
+              <v:group w14:anchorId="5AC3D8DB" id="Group 28" o:spid="_x0000_s1026" style="position:absolute;left:0;text-align:left;margin-left:287.4pt;margin-top:11.05pt;width:212.35pt;height:198.7pt;z-index:-251638784" coordsize="26968,25236" o:gfxdata="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">
+                <v:shapetype id="_x0000_t75" coordsize="21600,21600" o:spt="75" o:preferrelative="t" path="m@4@5l@4@11@9@11@9@5xe" filled="f" stroked="f">
+                  <v:stroke joinstyle="miter"/>
+                  <v:formulas>
+                    <v:f eqn="if lineDrawn pixelLineWidth 0"/>
+                    <v:f eqn="sum @0 1 0"/>
+                    <v:f eqn="sum 0 0 @1"/>
+                    <v:f eqn="prod @2 1 2"/>
+                    <v:f eqn="prod @3 21600 pixelWidth"/>
+                    <v:f eqn="prod @3 21600 pixelHeight"/>
+                    <v:f eqn="sum @0 0 1"/>
+                    <v:f eqn="prod @6 1 2"/>
+                    <v:f eqn="prod @7 21600 pixelWidth"/>
+                    <v:f eqn="sum @8 21600 0"/>
+                    <v:f eqn="prod @7 21600 pixelHeight"/>
+                    <v:f eqn="sum @10 21600 0"/>
+                  </v:formulas>
+                  <v:path o:extrusionok="f" gradientshapeok="t" o:connecttype="rect"/>
+                  <o:lock v:ext="edit" aspectratio="t"/>
+                </v:shapetype>
+                <v:shape id="Ink 12" o:spid="_x0000_s1027" type="#_x0000_t75" style="position:absolute;left:6185;top:8170;width:4076;height:1347;visibility:visible;mso-wrap-style:square" o:gfxdata="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">
+                  <v:imagedata r:id="rId14" o:title=""/>
+                </v:shape>
+                <v:shape id="Ink 25" o:spid="_x0000_s1028" type="#_x0000_t75" style="position:absolute;left:22752;top:7605;width:4277;height:2117;visibility:visible;mso-wrap-style:square" o:gfxdata="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">
+                  <v:imagedata r:id="rId15" o:title=""/>
+                </v:shape>
+                <v:group id="Group 27" o:spid="_x0000_s1029" style="position:absolute;width:25562;height:25236" coordsize="25562,25236" o:gfxdata="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">
+                  <v:shape id="Ink 1" o:spid="_x0000_s1030" type="#_x0000_t75" style="position:absolute;left:3850;top:2599;width:19966;height:16898;visibility:visible;mso-wrap-style:square" o:gfxdata="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">
+                    <v:imagedata r:id="rId16" o:title=""/>
+                  </v:shape>
+                  <v:shape id="Ink 3" o:spid="_x0000_s1031" type="#_x0000_t75" style="position:absolute;left:5812;top:4352;width:19811;height:14940;visibility:visible;mso-wrap-style:square" o:gfxdata="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">
+                    <v:imagedata r:id="rId17" o:title=""/>
+                  </v:shape>
+                  <v:shape id="Ink 4" o:spid="_x0000_s1032" type="#_x0000_t75" style="position:absolute;left:10346;top:116;width:950;height:21888;visibility:visible;mso-wrap-style:square" o:gfxdata="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">
+                    <v:imagedata r:id="rId18" o:title=""/>
+                  </v:shape>
+                  <v:shape id="Ink 5" o:spid="_x0000_s1033" type="#_x0000_t75" style="position:absolute;left:22075;top:-61;width:637;height:25358;visibility:visible;mso-wrap-style:square" o:gfxdata="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">
+                    <v:imagedata r:id="rId19" o:title=""/>
+                  </v:shape>
+                  <v:shape id="Ink 8" o:spid="_x0000_s1034" type="#_x0000_t75" style="position:absolute;left:6796;top:14861;width:3820;height:3672;visibility:visible;mso-wrap-style:square" o:gfxdata="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">
+                    <v:imagedata r:id="rId20" o:title=""/>
+                  </v:shape>
+                  <v:shape id="Ink 11" o:spid="_x0000_s1035" type="#_x0000_t75" style="position:absolute;left:22417;top:15826;width:2650;height:3501;visibility:visible;mso-wrap-style:square" o:gfxdata="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">
+                    <v:imagedata r:id="rId21" o:title=""/>
+                  </v:shape>
+                  <v:shape id="Ink 26" o:spid="_x0000_s1036" type="#_x0000_t75" style="position:absolute;left:12423;top:2364;width:7877;height:16981;visibility:visible;mso-wrap-style:square" o:gfxdata="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">
+                    <v:imagedata r:id="rId22" o:title=""/>
+                  </v:shape>
+                  <v:shapetype id="_x0000_t202" coordsize="21600,21600" o:spt="202" path="m,l,21600r21600,l21600,xe">
+                    <v:stroke joinstyle="miter"/>
+                    <v:path gradientshapeok="t" o:connecttype="rect"/>
+                  </v:shapetype>
+                  <v:shape id="Text Box 2" o:spid="_x0000_s1037" type="#_x0000_t202" style="position:absolute;left:11988;top:20223;width:8312;height:3251;visibility:visible;mso-wrap-style:square;v-text-anchor:top" o:gfxdata="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" stroked="f">
+                    <v:textbox>
+                      <w:txbxContent>
+                        <w:p>
+                          <w:r>
+                            <w:t>Selection</w:t>
+                          </w:r>
+                        </w:p>
+                      </w:txbxContent>
+                    </v:textbox>
+                  </v:shape>
+                  <v:shape id="Text Box 2" o:spid="_x0000_s1038" type="#_x0000_t202" style="position:absolute;left:-2530;top:7162;width:8312;height:3251;rotation:-90;visibility:visible;mso-wrap-style:square;v-text-anchor:top" o:gfxdata="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" stroked="f">
+                    <v:textbox>
+                      <w:txbxContent>
+                        <w:p>
+                          <w:r>
+                            <w:t>Frequency</w:t>
+                          </w:r>
+                        </w:p>
+                      </w:txbxContent>
+                    </v:textbox>
+                  </v:shape>
+                </v:group>
+                <w10:wrap type="through"/>
+              </v:group>
+            </w:pict>
+          </mc:Fallback>
+        </mc:AlternateContent>
+      </w:r>
       <w:r>
         <w:rPr>
           <w:b/>
           <w:bCs/>
         </w:rPr>
-        <w:t xml:space="preserve">Habitat </w:t>
+        <w:t>Extreme f</w:t>
       </w:r>
       <w:r>
         <w:rPr>
           <w:b/>
           <w:bCs/>
         </w:rPr>
-        <w:t>Sink</w:t>
-      </w:r>
-      <w:r>
-        <w:t>:</w:t>
-      </w:r>
-      <w:r>
-        <w:t xml:space="preserve"> area with no net population growth, immigration is offsetting the lack of population growth via reproduction.</w:t>
+        <w:t xml:space="preserve">itness consequences of </w:t>
+      </w:r>
+      <w:r>
+        <w:rPr>
+          <w:b/>
+          <w:bCs/>
+        </w:rPr>
+        <w:t xml:space="preserve">habitat </w:t>
+      </w:r>
+      <w:r>
+        <w:rPr>
+          <w:b/>
+          <w:bCs/>
+        </w:rPr>
+        <w:t>selection</w:t>
+      </w:r>
+      <w:r>
+        <w:rPr>
+          <w:b/>
+          <w:bCs/>
+        </w:rPr>
+        <w:t xml:space="preserve"> so natural selection works strongly on settling response</w:t>
+      </w:r>
+      <w:r>
+        <w:t>,</w:t>
+      </w:r>
+      <w:r>
+        <w:rPr>
+          <w:u w:val="single"/>
+        </w:rPr>
+        <w:t xml:space="preserve"> so difficult for sinks to persist long-term in a landscape that is not being modified</w:t>
+      </w:r>
+      <w:r>
+        <w:t xml:space="preserve">. Does it make sense for an animal to settle in an environment where it knows it will incur no fitness? </w:t>
+      </w:r>
+      <w:r>
+        <w:t>No,</w:t>
+      </w:r>
+      <w:r>
+        <w:t xml:space="preserve"> natural selection should weed out </w:t>
+      </w:r>
+      <w:r>
+        <w:t>those individuals that would select habitat that the sign stimuli indicates to them as non-habitat.</w:t>
+      </w:r>
+      <w:r>
+        <w:t xml:space="preserve"> Natural selection will hone in the tendency for species to select low quality habitat.</w:t>
+      </w:r>
+    </w:p>
+    <w:p/>
+    <w:p/>
+    <w:p/>
+    <w:p>
+      <w:r>
+        <w:lastRenderedPageBreak/>
+        <w:t>How would we go out and actually determine which is more common?</w:t>
       </w:r>
     </w:p>
     <w:p>
@@ -199,14 +595,14 @@
         <w:pStyle w:val="ListParagraph"/>
         <w:numPr>
           <w:ilvl w:val="0"/>
-          <w:numId w:val="10"/>
+          <w:numId w:val="11"/>
         </w:numPr>
       </w:pPr>
       <w:r>
-        <w:t xml:space="preserve">Traps and </w:t>
-      </w:r>
-      <w:r>
-        <w:t>sinks both fall into the category of negative population growth rate via reproduction. Without any external influences (emigration) that population would go extinct.</w:t>
+        <w:t>Looking at lambda over short period of time, we have too much variability to know. So need to look at expected lambda</w:t>
+      </w:r>
+      <w:r>
+        <w:t>.</w:t>
       </w:r>
     </w:p>
     <w:p>
@@ -214,31 +610,134 @@
         <w:pStyle w:val="ListParagraph"/>
         <w:numPr>
           <w:ilvl w:val="0"/>
-          <w:numId w:val="10"/>
+          <w:numId w:val="11"/>
         </w:numPr>
+      </w:pPr>
+      <w:r>
+        <w:t>Very difficult to determine survival, reproduction, immigration, and emigration.</w:t>
+      </w:r>
+    </w:p>
+    <w:p>
+      <w:pPr>
+        <w:pStyle w:val="ListParagraph"/>
+        <w:numPr>
+          <w:ilvl w:val="0"/>
+          <w:numId w:val="11"/>
+        </w:numPr>
+      </w:pPr>
+      <w:r>
+        <w:t>When people look into source-sink and traps, often people report incomplete measures. Battin sources often used just reproduction and survival.</w:t>
+      </w:r>
+    </w:p>
+    <w:p>
+      <w:pPr>
+        <w:rPr>
+          <w:b/>
+          <w:bCs/>
+        </w:rPr>
+      </w:pPr>
+      <w:r>
+        <w:rPr>
+          <w:b/>
+          <w:bCs/>
+        </w:rPr>
+        <w:t xml:space="preserve">Natural selection will act quickly on individuals with settling response to sign stimuli that indicate non-habitat, but difficult to act on individuals </w:t>
+      </w:r>
+      <w:r>
+        <w:rPr>
+          <w:b/>
+          <w:bCs/>
+        </w:rPr>
+        <w:t>settling in ecological traps.</w:t>
+      </w:r>
+    </w:p>
+    <w:p>
+      <w:r>
+        <w:t>Something about the trap still looks good to the individual.</w:t>
+      </w:r>
+    </w:p>
+    <w:p>
+      <w:pPr>
+        <w:rPr>
+          <w:b/>
+          <w:bCs/>
+        </w:rPr>
+      </w:pPr>
+      <w:r>
+        <w:rPr>
+          <w:b/>
+          <w:bCs/>
+        </w:rPr>
+        <w:t>Mannan et al. (2008) - Coopers Hawks</w:t>
+      </w:r>
+    </w:p>
+    <w:p>
+      <w:r>
+        <w:t>Tucson has good nesting habitat for coopers hawks, but also evidence for less optimal breeding habitat due to nestling parasite due to pigeons and doves.</w:t>
+      </w:r>
+    </w:p>
+    <w:p>
+      <w:pPr>
+        <w:pStyle w:val="ListParagraph"/>
+        <w:numPr>
+          <w:ilvl w:val="0"/>
+          <w:numId w:val="11"/>
+        </w:numPr>
+      </w:pPr>
+      <w:r>
+        <w:t>High nest density, high prey delivery rates, high adult survival, small breeding season home range</w:t>
+      </w:r>
+    </w:p>
+    <w:p>
+      <w:pPr>
+        <w:pStyle w:val="ListParagraph"/>
+        <w:numPr>
+          <w:ilvl w:val="0"/>
+          <w:numId w:val="11"/>
+        </w:numPr>
+      </w:pPr>
+      <w:r>
+        <w:t>85% nestling parasite infestation in urban areas, 40% of nestlings killed annually by diseases from parasite</w:t>
+      </w:r>
+    </w:p>
+    <w:p>
+      <w:pPr>
+        <w:pStyle w:val="ListParagraph"/>
+        <w:numPr>
+          <w:ilvl w:val="0"/>
+          <w:numId w:val="11"/>
+        </w:numPr>
+      </w:pPr>
+      <w:r>
+        <w:t xml:space="preserve">Sound like an ecological trap? </w:t>
+      </w:r>
+      <w:r>
+        <w:rPr>
+          <w:b/>
+          <w:bCs/>
+        </w:rPr>
+        <w:t>What does lambda say??</w:t>
+      </w:r>
+    </w:p>
+    <w:p>
+      <w:pPr>
+        <w:pStyle w:val="ListParagraph"/>
+        <w:numPr>
+          <w:ilvl w:val="0"/>
+          <w:numId w:val="11"/>
+        </w:numPr>
+      </w:pPr>
+      <w:r>
+        <w:t xml:space="preserve">Lambda = 1.11 (P = 0.0073 that lambda </w:t>
+      </w:r>
+      <w:r>
         <w:rPr>
           <w:u w:val="single"/>
         </w:rPr>
-      </w:pPr>
-      <w:r>
-        <w:rPr>
-          <w:b/>
-          <w:bCs/>
-          <w:u w:val="single"/>
-        </w:rPr>
-        <w:t>Sink</w:t>
-      </w:r>
-      <w:r>
-        <w:rPr>
-          <w:u w:val="single"/>
-        </w:rPr>
-        <w:t xml:space="preserve">, low quality habitat that would not be chosen but some organisms forced into this sub-optimal habitat due to </w:t>
-      </w:r>
-      <w:r>
-        <w:rPr>
-          <w:u w:val="single"/>
-        </w:rPr>
-        <w:t>“full” occupancy of better habitats</w:t>
+        <w:t>&lt;</w:t>
+      </w:r>
+      <w:r>
+        <w:t xml:space="preserve"> 1)</w:t>
       </w:r>
     </w:p>
     <w:p>
@@ -246,25 +745,11 @@
         <w:pStyle w:val="ListParagraph"/>
         <w:numPr>
           <w:ilvl w:val="0"/>
-          <w:numId w:val="10"/>
+          <w:numId w:val="11"/>
         </w:numPr>
-        <w:rPr>
-          <w:u w:val="single"/>
-        </w:rPr>
-      </w:pPr>
-      <w:r>
-        <w:rPr>
-          <w:b/>
-          <w:bCs/>
-          <w:u w:val="single"/>
-        </w:rPr>
-        <w:t>Traps</w:t>
-      </w:r>
-      <w:r>
-        <w:rPr>
-          <w:u w:val="single"/>
-        </w:rPr>
-        <w:t>, sub-optimal habitat chosen over available optimal habitat</w:t>
+      </w:pPr>
+      <w:r>
+        <w:t>Ecological trap? They argue no.</w:t>
       </w:r>
     </w:p>
     <w:p>
@@ -272,68 +757,20 @@
         <w:pStyle w:val="ListParagraph"/>
         <w:numPr>
           <w:ilvl w:val="1"/>
-          <w:numId w:val="10"/>
+          <w:numId w:val="11"/>
         </w:numPr>
       </w:pPr>
       <w:r>
-        <w:t>What can cause this? Consequence of closed genetic program, death or fitness of 0 is the consequence for organisms messing up and responding to sign stimuli</w:t>
-      </w:r>
-    </w:p>
-    <w:p>
-      <w:pPr>
-        <w:pStyle w:val="ListParagraph"/>
-        <w:numPr>
-          <w:ilvl w:val="1"/>
-          <w:numId w:val="10"/>
-        </w:numPr>
-      </w:pPr>
-      <w:r>
-        <w:t>Mismatch between cues and the response to those cues.</w:t>
-      </w:r>
-    </w:p>
-    <w:p>
-      <w:r>
-        <w:t xml:space="preserve">Example of landscape heterogeneity as a cue for habitat selection for songbird species. </w:t>
-      </w:r>
-      <w:r>
-        <w:t>S</w:t>
-      </w:r>
-      <w:r>
-        <w:t xml:space="preserve">ongbirds that would historically nest with interiors of old growth forests, </w:t>
-      </w:r>
-      <w:r>
-        <w:t xml:space="preserve">with clearcutting, </w:t>
-      </w:r>
-      <w:r>
-        <w:t>now responding to forest edge as the most heterogeneous areas that may provide optimal foraging</w:t>
-      </w:r>
-      <w:r>
-        <w:t xml:space="preserve">, but consequence is </w:t>
-      </w:r>
-      <w:r>
-        <w:t>greater risk for predation on nests/individuals.</w:t>
-      </w:r>
-    </w:p>
-    <w:p>
-      <w:r>
-        <w:t xml:space="preserve">Sink: </w:t>
-      </w:r>
-      <w:r>
-        <w:t>Sub-optimal a</w:t>
-      </w:r>
-      <w:r>
-        <w:t>reas individual would not chose if others were available</w:t>
-      </w:r>
-    </w:p>
-    <w:p>
-      <w:r>
-        <w:t xml:space="preserve">Trap: </w:t>
-      </w:r>
-      <w:r>
-        <w:t>Sub-optimal a</w:t>
-      </w:r>
-      <w:r>
-        <w:t>reas individual chose “eyes-wide open”</w:t>
+        <w:t>High post-fledgling juvenile survival, which contrasts to patterns in non-urban raptors where high 1</w:t>
+      </w:r>
+      <w:r>
+        <w:rPr>
+          <w:vertAlign w:val="superscript"/>
+        </w:rPr>
+        <w:t>st</w:t>
+      </w:r>
+      <w:r>
+        <w:t xml:space="preserve"> winter survival is common.</w:t>
       </w:r>
     </w:p>
     <w:sectPr>
@@ -575,6 +1012,119 @@
     </w:lvl>
   </w:abstractNum>
   <w:abstractNum w:abstractNumId="2" w15:restartNumberingAfterBreak="0">
+    <w:nsid w:val="37C828F0"/>
+    <w:multiLevelType w:val="hybridMultilevel"/>
+    <w:tmpl w:val="1D84BFA2"/>
+    <w:lvl w:ilvl="0" w:tplc="37423720">
+      <w:start w:val="2024"/>
+      <w:numFmt w:val="bullet"/>
+      <w:lvlText w:val="-"/>
+      <w:lvlJc w:val="left"/>
+      <w:pPr>
+        <w:ind w:left="720" w:hanging="360"/>
+      </w:pPr>
+      <w:rPr>
+        <w:rFonts w:ascii="Aptos" w:eastAsiaTheme="minorHAnsi" w:hAnsi="Aptos" w:cstheme="minorBidi" w:hint="default"/>
+      </w:rPr>
+    </w:lvl>
+    <w:lvl w:ilvl="1" w:tplc="04090003">
+      <w:start w:val="1"/>
+      <w:numFmt w:val="bullet"/>
+      <w:lvlText w:val="o"/>
+      <w:lvlJc w:val="left"/>
+      <w:pPr>
+        <w:ind w:left="1440" w:hanging="360"/>
+      </w:pPr>
+      <w:rPr>
+        <w:rFonts w:ascii="Courier New" w:hAnsi="Courier New" w:cs="Courier New" w:hint="default"/>
+      </w:rPr>
+    </w:lvl>
+    <w:lvl w:ilvl="2" w:tplc="04090005" w:tentative="1">
+      <w:start w:val="1"/>
+      <w:numFmt w:val="bullet"/>
+      <w:lvlText w:val=""/>
+      <w:lvlJc w:val="left"/>
+      <w:pPr>
+        <w:ind w:left="2160" w:hanging="360"/>
+      </w:pPr>
+      <w:rPr>
+        <w:rFonts w:ascii="Wingdings" w:hAnsi="Wingdings" w:hint="default"/>
+      </w:rPr>
+    </w:lvl>
+    <w:lvl w:ilvl="3" w:tplc="04090001" w:tentative="1">
+      <w:start w:val="1"/>
+      <w:numFmt w:val="bullet"/>
+      <w:lvlText w:val=""/>
+      <w:lvlJc w:val="left"/>
+      <w:pPr>
+        <w:ind w:left="2880" w:hanging="360"/>
+      </w:pPr>
+      <w:rPr>
+        <w:rFonts w:ascii="Symbol" w:hAnsi="Symbol" w:hint="default"/>
+      </w:rPr>
+    </w:lvl>
+    <w:lvl w:ilvl="4" w:tplc="04090003" w:tentative="1">
+      <w:start w:val="1"/>
+      <w:numFmt w:val="bullet"/>
+      <w:lvlText w:val="o"/>
+      <w:lvlJc w:val="left"/>
+      <w:pPr>
+        <w:ind w:left="3600" w:hanging="360"/>
+      </w:pPr>
+      <w:rPr>
+        <w:rFonts w:ascii="Courier New" w:hAnsi="Courier New" w:cs="Courier New" w:hint="default"/>
+      </w:rPr>
+    </w:lvl>
+    <w:lvl w:ilvl="5" w:tplc="04090005" w:tentative="1">
+      <w:start w:val="1"/>
+      <w:numFmt w:val="bullet"/>
+      <w:lvlText w:val=""/>
+      <w:lvlJc w:val="left"/>
+      <w:pPr>
+        <w:ind w:left="4320" w:hanging="360"/>
+      </w:pPr>
+      <w:rPr>
+        <w:rFonts w:ascii="Wingdings" w:hAnsi="Wingdings" w:hint="default"/>
+      </w:rPr>
+    </w:lvl>
+    <w:lvl w:ilvl="6" w:tplc="04090001" w:tentative="1">
+      <w:start w:val="1"/>
+      <w:numFmt w:val="bullet"/>
+      <w:lvlText w:val=""/>
+      <w:lvlJc w:val="left"/>
+      <w:pPr>
+        <w:ind w:left="5040" w:hanging="360"/>
+      </w:pPr>
+      <w:rPr>
+        <w:rFonts w:ascii="Symbol" w:hAnsi="Symbol" w:hint="default"/>
+      </w:rPr>
+    </w:lvl>
+    <w:lvl w:ilvl="7" w:tplc="04090003" w:tentative="1">
+      <w:start w:val="1"/>
+      <w:numFmt w:val="bullet"/>
+      <w:lvlText w:val="o"/>
+      <w:lvlJc w:val="left"/>
+      <w:pPr>
+        <w:ind w:left="5760" w:hanging="360"/>
+      </w:pPr>
+      <w:rPr>
+        <w:rFonts w:ascii="Courier New" w:hAnsi="Courier New" w:cs="Courier New" w:hint="default"/>
+      </w:rPr>
+    </w:lvl>
+    <w:lvl w:ilvl="8" w:tplc="04090005" w:tentative="1">
+      <w:start w:val="1"/>
+      <w:numFmt w:val="bullet"/>
+      <w:lvlText w:val=""/>
+      <w:lvlJc w:val="left"/>
+      <w:pPr>
+        <w:ind w:left="6480" w:hanging="360"/>
+      </w:pPr>
+      <w:rPr>
+        <w:rFonts w:ascii="Wingdings" w:hAnsi="Wingdings" w:hint="default"/>
+      </w:rPr>
+    </w:lvl>
+  </w:abstractNum>
+  <w:abstractNum w:abstractNumId="3" w15:restartNumberingAfterBreak="0">
     <w:nsid w:val="3A3A76BE"/>
     <w:multiLevelType w:val="hybridMultilevel"/>
     <w:tmpl w:val="3648CF5C"/>
@@ -663,7 +1213,7 @@
       </w:pPr>
     </w:lvl>
   </w:abstractNum>
-  <w:abstractNum w:abstractNumId="3" w15:restartNumberingAfterBreak="0">
+  <w:abstractNum w:abstractNumId="4" w15:restartNumberingAfterBreak="0">
     <w:nsid w:val="48CB614D"/>
     <w:multiLevelType w:val="hybridMultilevel"/>
     <w:tmpl w:val="6CB8414C"/>
@@ -776,7 +1326,7 @@
       </w:rPr>
     </w:lvl>
   </w:abstractNum>
-  <w:abstractNum w:abstractNumId="4" w15:restartNumberingAfterBreak="0">
+  <w:abstractNum w:abstractNumId="5" w15:restartNumberingAfterBreak="0">
     <w:nsid w:val="498008E3"/>
     <w:multiLevelType w:val="hybridMultilevel"/>
     <w:tmpl w:val="0282ABE2"/>
@@ -889,7 +1439,7 @@
       </w:rPr>
     </w:lvl>
   </w:abstractNum>
-  <w:abstractNum w:abstractNumId="5" w15:restartNumberingAfterBreak="0">
+  <w:abstractNum w:abstractNumId="6" w15:restartNumberingAfterBreak="0">
     <w:nsid w:val="5D2F2C1F"/>
     <w:multiLevelType w:val="hybridMultilevel"/>
     <w:tmpl w:val="88049FFA"/>
@@ -978,7 +1528,7 @@
       </w:pPr>
     </w:lvl>
   </w:abstractNum>
-  <w:abstractNum w:abstractNumId="6" w15:restartNumberingAfterBreak="0">
+  <w:abstractNum w:abstractNumId="7" w15:restartNumberingAfterBreak="0">
     <w:nsid w:val="694F5A0F"/>
     <w:multiLevelType w:val="hybridMultilevel"/>
     <w:tmpl w:val="7C204F8A"/>
@@ -1091,7 +1641,7 @@
       </w:rPr>
     </w:lvl>
   </w:abstractNum>
-  <w:abstractNum w:abstractNumId="7" w15:restartNumberingAfterBreak="0">
+  <w:abstractNum w:abstractNumId="8" w15:restartNumberingAfterBreak="0">
     <w:nsid w:val="701D61F0"/>
     <w:multiLevelType w:val="hybridMultilevel"/>
     <w:tmpl w:val="425E8684"/>
@@ -1204,7 +1754,7 @@
       </w:rPr>
     </w:lvl>
   </w:abstractNum>
-  <w:abstractNum w:abstractNumId="8" w15:restartNumberingAfterBreak="0">
+  <w:abstractNum w:abstractNumId="9" w15:restartNumberingAfterBreak="0">
     <w:nsid w:val="77E43B97"/>
     <w:multiLevelType w:val="hybridMultilevel"/>
     <w:tmpl w:val="CE38F078"/>
@@ -1317,7 +1867,7 @@
       </w:rPr>
     </w:lvl>
   </w:abstractNum>
-  <w:abstractNum w:abstractNumId="9" w15:restartNumberingAfterBreak="0">
+  <w:abstractNum w:abstractNumId="10" w15:restartNumberingAfterBreak="0">
     <w:nsid w:val="795572DC"/>
     <w:multiLevelType w:val="hybridMultilevel"/>
     <w:tmpl w:val="865883AA"/>
@@ -1410,31 +1960,34 @@
     <w:abstractNumId w:val="1"/>
   </w:num>
   <w:num w:numId="2" w16cid:durableId="491484146">
-    <w:abstractNumId w:val="2"/>
+    <w:abstractNumId w:val="3"/>
   </w:num>
   <w:num w:numId="3" w16cid:durableId="1254557199">
+    <w:abstractNumId w:val="10"/>
+  </w:num>
+  <w:num w:numId="4" w16cid:durableId="614020456">
+    <w:abstractNumId w:val="7"/>
+  </w:num>
+  <w:num w:numId="5" w16cid:durableId="1757481940">
+    <w:abstractNumId w:val="5"/>
+  </w:num>
+  <w:num w:numId="6" w16cid:durableId="1997343500">
+    <w:abstractNumId w:val="6"/>
+  </w:num>
+  <w:num w:numId="7" w16cid:durableId="1483503157">
     <w:abstractNumId w:val="9"/>
   </w:num>
-  <w:num w:numId="4" w16cid:durableId="614020456">
-    <w:abstractNumId w:val="6"/>
-  </w:num>
-  <w:num w:numId="5" w16cid:durableId="1757481940">
+  <w:num w:numId="8" w16cid:durableId="2061394741">
     <w:abstractNumId w:val="4"/>
-  </w:num>
-  <w:num w:numId="6" w16cid:durableId="1997343500">
-    <w:abstractNumId w:val="5"/>
-  </w:num>
-  <w:num w:numId="7" w16cid:durableId="1483503157">
-    <w:abstractNumId w:val="8"/>
-  </w:num>
-  <w:num w:numId="8" w16cid:durableId="2061394741">
-    <w:abstractNumId w:val="3"/>
   </w:num>
   <w:num w:numId="9" w16cid:durableId="1431470063">
     <w:abstractNumId w:val="0"/>
   </w:num>
   <w:num w:numId="10" w16cid:durableId="452677351">
-    <w:abstractNumId w:val="7"/>
+    <w:abstractNumId w:val="8"/>
+  </w:num>
+  <w:num w:numId="11" w16cid:durableId="2102095606">
+    <w:abstractNumId w:val="2"/>
   </w:num>
 </w:numbering>
 </file>
@@ -2357,6 +2910,261 @@
 </w:styles>
 </file>
 
+<file path=word/ink/ink1.xml><?xml version="1.0" encoding="utf-8"?>
+<inkml:ink xmlns:inkml="http://www.w3.org/2003/InkML">
+  <inkml:definitions>
+    <inkml:context xml:id="ctx0">
+      <inkml:inkSource xml:id="inkSrc0">
+        <inkml:traceFormat>
+          <inkml:channel name="X" type="integer" min="-2.14748E9" max="2.14748E9" units="cm"/>
+          <inkml:channel name="Y" type="integer" min="-2.14748E9" max="2.14748E9" units="cm"/>
+          <inkml:channel name="F" type="integer" max="32767" units="dev"/>
+        </inkml:traceFormat>
+        <inkml:channelProperties>
+          <inkml:channelProperty channel="X" name="resolution" value="1000" units="1/cm"/>
+          <inkml:channelProperty channel="Y" name="resolution" value="1000" units="1/cm"/>
+          <inkml:channelProperty channel="F" name="resolution" value="0" units="1/dev"/>
+        </inkml:channelProperties>
+      </inkml:inkSource>
+      <inkml:timestamp xml:id="ts0" timeString="2024-09-24T20:47:40.083"/>
+    </inkml:context>
+    <inkml:brush xml:id="br0">
+      <inkml:brushProperty name="width" value="0.035" units="cm"/>
+      <inkml:brushProperty name="height" value="0.035" units="cm"/>
+    </inkml:brush>
+  </inkml:definitions>
+  <inkml:trace contextRef="#ctx0" brushRef="#br0">2 176 24575,'-1'17'0,"1"-8"0,-1 1 0,2 0 0,1 14 0,-2-25 0,0 0 0,0 0 0,0 1 0,0-1 0,1 0 0,-1 0 0,0 1 0,0-1 0,1 0 0,-1 1 0,1-1 0,-1 0 0,0 1 0,1-1 0,-1 1 0,1-1 0,-1 1 0,1-1 0,0 1 0,-1-1 0,1 1 0,-1-1 0,1 1 0,0 0 0,-1-1 0,1 1 0,0 0 0,0 0 0,-1-1 0,1 1 0,0 0 0,0 0 0,0 0 0,34-4 0,-28 3 0,77-7 0,258-21 0,104-2 0,-438 31 0,22-2 0,-28 2 0,0 0 0,0-1 0,0 1 0,-1 0 0,1-1 0,0 0 0,0 1 0,-1-1 0,1 0 0,0 0 0,-1 0 0,2-1 0,-3 1 0,1 1 0,-1 0 0,0-1 0,0 1 0,0-1 0,0 1 0,0-1 0,0 1 0,0-1 0,0 1 0,0-1 0,0 1 0,0-1 0,0 1 0,0-1 0,-1 1 0,1-1 0,0 1 0,0 0 0,0-1 0,-1 1 0,1-1 0,0 1 0,0 0 0,-1-1 0,1 1 0,-1-1 0,-11-13 0,10 12 0,-31-34 0,-47-40 0,75 72 0,7 7 0,9 6 0,10 0 0,37 11 0,11 5 0,-61-22 0,-1 1 0,1 1 0,0-1 0,-1 1 0,0 0 0,7 8 0,-12-12 0,-1 1 0,1 0 0,-1-1 0,0 1 0,1 0 0,-1 0 0,0 0 0,0 0 0,0 0 0,-1 0 0,1 1 0,0-1 0,-1 0 0,0 0 0,1 1 0,-1-1 0,0 0 0,0 0 0,0 1 0,0-1 0,-1 0 0,1 0 0,-1 1 0,1-1 0,-1 0 0,0 0 0,0 0 0,-1 3 0,-4 6 0,-1-1 0,1 0 0,-2 0 0,-9 10 0,6-7 0,-63 77-1365,69-83-5461</inkml:trace>
+</inkml:ink>
+</file>
+
+<file path=word/ink/ink2.xml><?xml version="1.0" encoding="utf-8"?>
+<inkml:ink xmlns:inkml="http://www.w3.org/2003/InkML">
+  <inkml:definitions>
+    <inkml:context xml:id="ctx0">
+      <inkml:inkSource xml:id="inkSrc0">
+        <inkml:traceFormat>
+          <inkml:channel name="X" type="integer" min="-2.14748E9" max="2.14748E9" units="cm"/>
+          <inkml:channel name="Y" type="integer" min="-2.14748E9" max="2.14748E9" units="cm"/>
+          <inkml:channel name="F" type="integer" max="32767" units="dev"/>
+        </inkml:traceFormat>
+        <inkml:channelProperties>
+          <inkml:channelProperty channel="X" name="resolution" value="1000" units="1/cm"/>
+          <inkml:channelProperty channel="Y" name="resolution" value="1000" units="1/cm"/>
+          <inkml:channelProperty channel="F" name="resolution" value="0" units="1/dev"/>
+        </inkml:channelProperties>
+      </inkml:inkSource>
+      <inkml:timestamp xml:id="ts0" timeString="2024-09-24T20:47:58.636"/>
+    </inkml:context>
+    <inkml:brush xml:id="br0">
+      <inkml:brushProperty name="width" value="0.035" units="cm"/>
+      <inkml:brushProperty name="height" value="0.035" units="cm"/>
+    </inkml:brush>
+  </inkml:definitions>
+  <inkml:trace contextRef="#ctx0" brushRef="#br0">194 81 24575,'0'0'0,"4"-6"0,6-3 0,0-1 0,14-9 0,13-14 0,-35 29 0,-9 6 0,-8 6 0,3 0 0,-98 69 0,91-62 0,0 0 0,2 2 0,-25 28 0,41-43 0,0 0 0,-1 0 0,1 0 0,0 0 0,0 0 0,0 1 0,1-1 0,-1 0 0,0 1 0,1-1 0,-1 0 0,1 1 0,0-1 0,0 1 0,0-1 0,0 0 0,0 1 0,1-1 0,-1 1 0,1-1 0,0 0 0,-1 1 0,1-1 0,2 4 0,3 5 0,0-1 0,1 0 0,15 18 0,-6-9 0,171 208-1365</inkml:trace>
+  <inkml:trace contextRef="#ctx0" brushRef="#br0" timeOffset="967.88">950 210 24575,'0'0'-8191</inkml:trace>
+  <inkml:trace contextRef="#ctx0" brushRef="#br0" timeOffset="2080.48">950 210 24575,'190'1'0,"-177"1"0,-19 0 0,-25 1 0,-506 22 0,284-17 0,158-4 0,-120 3 0,199-7-1365</inkml:trace>
+</inkml:ink>
+</file>
+
+<file path=word/ink/ink3.xml><?xml version="1.0" encoding="utf-8"?>
+<inkml:ink xmlns:inkml="http://www.w3.org/2003/InkML">
+  <inkml:definitions>
+    <inkml:context xml:id="ctx0">
+      <inkml:inkSource xml:id="inkSrc0">
+        <inkml:traceFormat>
+          <inkml:channel name="X" type="integer" min="-2.14748E9" max="2.14748E9" units="cm"/>
+          <inkml:channel name="Y" type="integer" min="-2.14748E9" max="2.14748E9" units="cm"/>
+          <inkml:channel name="F" type="integer" max="32767" units="dev"/>
+        </inkml:traceFormat>
+        <inkml:channelProperties>
+          <inkml:channelProperty channel="X" name="resolution" value="1000" units="1/cm"/>
+          <inkml:channelProperty channel="Y" name="resolution" value="1000" units="1/cm"/>
+          <inkml:channelProperty channel="F" name="resolution" value="0" units="1/dev"/>
+        </inkml:channelProperties>
+      </inkml:inkSource>
+      <inkml:timestamp xml:id="ts0" timeString="2024-09-24T20:38:09.566"/>
+    </inkml:context>
+    <inkml:brush xml:id="br0">
+      <inkml:brushProperty name="width" value="0.035" units="cm"/>
+      <inkml:brushProperty name="height" value="0.035" units="cm"/>
+    </inkml:brush>
+  </inkml:definitions>
+  <inkml:trace contextRef="#ctx0" brushRef="#br0">28 1 24575,'-9'5'0,"8"-5"0,0 0 0,0 1 0,0-1 0,0 1 0,0-1 0,0 1 0,0-1 0,1 1 0,-1 0 0,0-1 0,0 1 0,0 0 0,1 0 0,-1 0 0,0 0 0,1 0 0,-1-1 0,0 1 0,1 0 0,0 0 0,-1 0 0,1 1 0,-1-1 0,1 0 0,0 0 0,0 0 0,0 0 0,0 0 0,0 0 0,0 0 0,0 0 0,0 0 0,0 2 0,63 649 0,-20 2 0,1 10 0,20-2 0,7 169 0,-69-791 0,29 539 0,-30-574 0,0 11 0,1-1 0,8 30 0,-9-40 0,1-1 0,0 1 0,0-1 0,0 1 0,1-1 0,0 0 0,-1 0 0,1 0 0,1 0 0,-1-1 0,0 1 0,1-1 0,6 5 0,8 2 0,-1 0 0,1-1 0,1-1 0,0-1 0,37 10 0,101 11 0,351 21 0,-288-31 0,-72-5 0,54 5-319,56 4-959,50 5 496,879 64-1784,1-31 1300,-984-55 1512,-88-5 4126,158 3-2779,-80 1-2958,-171-4-5461</inkml:trace>
+</inkml:ink>
+</file>
+
+<file path=word/ink/ink4.xml><?xml version="1.0" encoding="utf-8"?>
+<inkml:ink xmlns:inkml="http://www.w3.org/2003/InkML">
+  <inkml:definitions>
+    <inkml:context xml:id="ctx0">
+      <inkml:inkSource xml:id="inkSrc0">
+        <inkml:traceFormat>
+          <inkml:channel name="X" type="integer" min="-2.14748E9" max="2.14748E9" units="cm"/>
+          <inkml:channel name="Y" type="integer" min="-2.14748E9" max="2.14748E9" units="cm"/>
+          <inkml:channel name="F" type="integer" max="32767" units="dev"/>
+        </inkml:traceFormat>
+        <inkml:channelProperties>
+          <inkml:channelProperty channel="X" name="resolution" value="1000" units="1/cm"/>
+          <inkml:channelProperty channel="Y" name="resolution" value="1000" units="1/cm"/>
+          <inkml:channelProperty channel="F" name="resolution" value="0" units="1/dev"/>
+        </inkml:channelProperties>
+      </inkml:inkSource>
+      <inkml:timestamp xml:id="ts0" timeString="2024-09-24T20:38:19.003"/>
+    </inkml:context>
+    <inkml:brush xml:id="br0">
+      <inkml:brushProperty name="width" value="0.035" units="cm"/>
+      <inkml:brushProperty name="height" value="0.035" units="cm"/>
+    </inkml:brush>
+  </inkml:definitions>
+  <inkml:trace contextRef="#ctx0" brushRef="#br0">1 3632 24575,'0'0'0,"12"12"0,19 24 0,-23-25 0,1-1 0,-1-1 0,20 17 0,-22-22 0,-1-1 0,1-1 0,0 1 0,0-1 0,0 0 0,0 0 0,1-1 0,-1 0 0,0 0 0,0 0 0,1-1 0,-1 0 0,12-1 0,8-2 0,50-12 0,-75 14 0,41-11 0,-2-1 0,0-3 0,0-1 0,-2-2 0,0-2 0,64-46 0,-33 13 0,-3-3 0,80-87 0,-73 62 0,-5-4 0,-3-3 0,-4-2 0,77-158 0,142-420 0,-67 116 0,47 19 0,-201 436 0,4 2 0,139-159 0,-140 188 0,3 4 0,2 2 0,3 4 0,87-55 0,-121 89 0,2 1 0,1 3 0,0 1 0,1 1 0,1 3 0,75-17 0,-92 27 0,0 0 0,1 2 0,-1 1 0,0 0 0,1 2 0,-1 1 0,1 1 0,-1 1 0,0 1 0,-1 1 0,1 1 0,-1 1 0,32 17 0,-30-11 0,0 1 0,-1 2 0,0 0 0,-2 1 0,0 2 0,-1 0 0,20 26 0,-16-14 0,-2 1 0,-1 2 0,-1 0 0,22 53 0,-15-16 0,30 110 0,1 77 0,-49-212 0,64 326 0,38 167 0,-91-452-3563,28 112-148,2 0 4499,71 193 5698,-75-277-6486,4-2 0,6-2 0,101 150 0,-88-161 60,164 179 0,-166-212-431,3-3-1,2-3 1,86 55 0,-138-103-6455</inkml:trace>
+</inkml:ink>
+</file>
+
+<file path=word/ink/ink5.xml><?xml version="1.0" encoding="utf-8"?>
+<inkml:ink xmlns:inkml="http://www.w3.org/2003/InkML">
+  <inkml:definitions>
+    <inkml:context xml:id="ctx0">
+      <inkml:inkSource xml:id="inkSrc0">
+        <inkml:traceFormat>
+          <inkml:channel name="X" type="integer" min="-2.14748E9" max="2.14748E9" units="cm"/>
+          <inkml:channel name="Y" type="integer" min="-2.14748E9" max="2.14748E9" units="cm"/>
+          <inkml:channel name="F" type="integer" max="32767" units="dev"/>
+        </inkml:traceFormat>
+        <inkml:channelProperties>
+          <inkml:channelProperty channel="X" name="resolution" value="1000" units="1/cm"/>
+          <inkml:channelProperty channel="Y" name="resolution" value="1000" units="1/cm"/>
+          <inkml:channelProperty channel="F" name="resolution" value="0" units="1/dev"/>
+        </inkml:channelProperties>
+      </inkml:inkSource>
+      <inkml:timestamp xml:id="ts0" timeString="2024-09-24T20:38:43.781"/>
+    </inkml:context>
+    <inkml:brush xml:id="br0">
+      <inkml:brushProperty name="width" value="0.035" units="cm"/>
+      <inkml:brushProperty name="height" value="0.035" units="cm"/>
+      <inkml:brushProperty name="color" value="#E71224"/>
+    </inkml:brush>
+  </inkml:definitions>
+  <inkml:trace contextRef="#ctx0" brushRef="#br0">5 6045 24575,'0'-3'0,"-4"-525"31,18-9-409,-4 263-1009,34-739-1720,73-1835-742,-97 2398 3981,-5 131 6191,-7 246-5453</inkml:trace>
+</inkml:ink>
+</file>
+
+<file path=word/ink/ink6.xml><?xml version="1.0" encoding="utf-8"?>
+<inkml:ink xmlns:inkml="http://www.w3.org/2003/InkML">
+  <inkml:definitions>
+    <inkml:context xml:id="ctx0">
+      <inkml:inkSource xml:id="inkSrc0">
+        <inkml:traceFormat>
+          <inkml:channel name="X" type="integer" min="-2.14748E9" max="2.14748E9" units="cm"/>
+          <inkml:channel name="Y" type="integer" min="-2.14748E9" max="2.14748E9" units="cm"/>
+          <inkml:channel name="F" type="integer" max="32767" units="dev"/>
+        </inkml:traceFormat>
+        <inkml:channelProperties>
+          <inkml:channelProperty channel="X" name="resolution" value="1000" units="1/cm"/>
+          <inkml:channelProperty channel="Y" name="resolution" value="1000" units="1/cm"/>
+          <inkml:channelProperty channel="F" name="resolution" value="0" units="1/dev"/>
+        </inkml:channelProperties>
+      </inkml:inkSource>
+      <inkml:timestamp xml:id="ts0" timeString="2024-09-24T20:38:45.216"/>
+    </inkml:context>
+    <inkml:brush xml:id="br0">
+      <inkml:brushProperty name="width" value="0.035" units="cm"/>
+      <inkml:brushProperty name="height" value="0.035" units="cm"/>
+      <inkml:brushProperty name="color" value="#E71224"/>
+    </inkml:brush>
+  </inkml:definitions>
+  <inkml:trace contextRef="#ctx0" brushRef="#br0">38 1 24575,'0'0'0,"0"0"0,0 3 0,-7 310 0,-2-113 0,8 823-2310,4-630 456,-19 1588-66,9-1723 1627,15 982-529,58-467 1221,-3-54 4791,-59-613-4945</inkml:trace>
+</inkml:ink>
+</file>
+
+<file path=word/ink/ink7.xml><?xml version="1.0" encoding="utf-8"?>
+<inkml:ink xmlns:inkml="http://www.w3.org/2003/InkML">
+  <inkml:definitions>
+    <inkml:context xml:id="ctx0">
+      <inkml:inkSource xml:id="inkSrc0">
+        <inkml:traceFormat>
+          <inkml:channel name="X" type="integer" min="-2.14748E9" max="2.14748E9" units="cm"/>
+          <inkml:channel name="Y" type="integer" min="-2.14748E9" max="2.14748E9" units="cm"/>
+          <inkml:channel name="F" type="integer" max="32767" units="dev"/>
+        </inkml:traceFormat>
+        <inkml:channelProperties>
+          <inkml:channelProperty channel="X" name="resolution" value="1000" units="1/cm"/>
+          <inkml:channelProperty channel="Y" name="resolution" value="1000" units="1/cm"/>
+          <inkml:channelProperty channel="F" name="resolution" value="0" units="1/dev"/>
+        </inkml:channelProperties>
+      </inkml:inkSource>
+      <inkml:timestamp xml:id="ts0" timeString="2024-09-24T20:39:09.099"/>
+    </inkml:context>
+    <inkml:brush xml:id="br0">
+      <inkml:brushProperty name="width" value="0.035" units="cm"/>
+      <inkml:brushProperty name="height" value="0.035" units="cm"/>
+      <inkml:brushProperty name="color" value="#E71224"/>
+    </inkml:brush>
+  </inkml:definitions>
+  <inkml:trace contextRef="#ctx0" brushRef="#br0">940 1 24575,'3'10'0,"21"77"0,16 120 0,-20-72 0,-26-156 0,-8-20 0,1 2 0,4 10 0,5 12 0,-2 0 0,0 0 0,-12-25 0,17 42 0,1-1 0,0 1 0,0-1 0,-1 1 0,1-1 0,0 1 0,-1 0 0,1-1 0,0 1 0,-1-1 0,1 1 0,0 0 0,-1-1 0,1 1 0,-1 0 0,1-1 0,-1 1 0,1 0 0,-1 0 0,1-1 0,-1 1 0,0 0 0,1 0 0,0 1 0,-1-1 0,1 0 0,0 0 0,-1 0 0,1 1 0,0-1 0,-1 0 0,1 0 0,0 1 0,0-1 0,0 0 0,-1 1 0,1-1 0,0 0 0,0 1 0,0-1 0,0 0 0,-1 1 0,1-1 0,0 1 0,-4 25 0,6 46 0,17 120 0,-12-135 0,7 38 0,4 44 0,-17-136 0,-1 0 0,0 0 0,0 0 0,-1 1 0,1-1 0,0 0 0,-1 0 0,0 0 0,-2 5 0,3-8 0,0 1 0,0-1 0,0 0 0,-1 1 0,1-1 0,0 1 0,-1-1 0,1 0 0,0 1 0,-1-1 0,1 0 0,0 0 0,-1 1 0,1-1 0,-1 0 0,1 0 0,-1 1 0,1-1 0,0 0 0,-1 0 0,1 0 0,-1 0 0,1 0 0,-2 0 0,1 0 0,0 0 0,0-1 0,0 1 0,-1 0 0,1-1 0,0 1 0,0-1 0,0 0 0,0 1 0,0-1 0,0 0 0,0 0 0,0 0 0,-1-1 0,-14-18 0,0-1 0,1 0 0,-18-35 0,-2-3 0,25 43 0,3 4 0,-2-1 0,1 1 0,-21-22 0,29 34 0,0 0 0,-1 0 0,1 0 0,0 0 0,0-1 0,0 1 0,0 0 0,0 0 0,0 0 0,0 0 0,-1 0 0,1-1 0,0 1 0,0 0 0,0 0 0,0 0 0,-1 0 0,1 0 0,0 0 0,0 0 0,0 0 0,0 0 0,-1-1 0,1 1 0,0 0 0,0 0 0,0 0 0,-1 0 0,1 0 0,0 0 0,0 0 0,0 0 0,-1 0 0,1 0 0,0 1 0,0-1 0,0 0 0,0 0 0,-1 0 0,1 0 0,0 0 0,0 0 0,0 0 0,0 0 0,-1 0 0,1 1 0,0-1 0,0 12 0,7 15 0,73 199 0,-78-217 0,-8-15 0,-10-19 0,15 23 0,-19-32 0,-1 2 0,-1 0 0,-2 1 0,-33-32 0,41 51 0,16 12 0,0 0 0,0 0 0,0 0 0,0 0 0,0 0 0,0 0 0,-1-1 0,1 1 0,0 0 0,0 0 0,0 0 0,0 0 0,0 0 0,0 0 0,0 0 0,-1 0 0,1 0 0,0 0 0,0 0 0,0 0 0,0 0 0,0 0 0,0 0 0,-1 0 0,1 0 0,0 1 0,0-1 0,0 0 0,0 0 0,0 0 0,0 0 0,0 0 0,0 0 0,0 0 0,-1 0 0,1 0 0,0 0 0,0 0 0,0 1 0,0-1 0,0 0 0,2 10 0,12 27 0,28 50 0,-24-52 0,19 53 0,-36-86 0,0 0 0,0 0 0,-1 1 0,1-1 0,-1 1 0,0-1 0,1 1 0,-1-1 0,0 0 0,-1 6 0,1-8 0,0 1 0,-1-1 0,1 1 0,0-1 0,0 0 0,-1 1 0,1-1 0,0 1 0,0-1 0,-1 0 0,1 1 0,-1-1 0,1 1 0,0-1 0,-1 0 0,1 0 0,-1 1 0,1-1 0,0 0 0,-1 0 0,0 1 0,0-1 0,-1 0 0,1 0 0,0 0 0,-1 0 0,1 0 0,0 0 0,0 0 0,-1 0 0,1-1 0,0 1 0,0 0 0,-2-1 0,-16-8 0,0 0 0,0-1 0,-24-17 0,-12-8 0,33 23 0,-127-64 0,149 75 0,-1 1 0,0-1 0,0 1 0,0-1 0,1 1 0,-1 0 0,0-1 0,0 1 0,0 0 0,0 0 0,0-1 0,0 1 0,0 0 0,0 0 0,0 0 0,0 0 0,1 1 0,-1-1 0,0 0 0,0 0 0,0 0 0,-2 1 0,3 0 0,0 0 0,-1 0 0,1 0 0,0 0 0,0 0 0,-1 0 0,1 0 0,0 0 0,0 0 0,0 0 0,0 0 0,0 0 0,1 0 0,-1 0 0,0 0 0,0 0 0,1 0 0,-1 0 0,0 0 0,1 0 0,0 1 0,17 37 0,6 15 0,-23-49 0,1 0 0,-1 0 0,0 0 0,0 0 0,0 0 0,-1 1 0,1-1 0,-2 8 0,1-12 0,0 0 0,0 0 0,-1 0 0,1 0 0,0 0 0,0 0 0,-1 0 0,1 0 0,-1 0 0,1 0 0,-1 0 0,1-1 0,-1 1 0,0 0 0,0 0 0,1 0 0,-1-1 0,0 1 0,0 0 0,0-1 0,0 2 0,-1-2 0,0 1 0,0 0 0,0-1 0,0 1 0,0-1 0,0 0 0,0 0 0,0 1 0,0-1 0,-3-1 0,-5 0 0,1-1 0,-1-1 0,-15-5 0,19 6 0,-81-33 0,50 19 0,-77-21 0,111 36 0,-1 0 0,1 1 0,0-1 0,-1 1 0,1 0 0,-7 0 0,9 1 0,0-1 0,1 0 0,-1 0 0,0 0 0,1 0 0,-1 1 0,1-1 0,-1 0 0,0 1 0,1-1 0,-1 0 0,1 1 0,-1-1 0,1 1 0,-1-1 0,1 1 0,-1-1 0,1 1 0,-1-1 0,1 1 0,0-1 0,-1 1 0,1 0 0,0-1 0,0 1 0,-1 0 0,1-1 0,0 1 0,0-1 0,0 1 0,0 0 0,0 0 0,0-1 0,0 1 0,0 0 0,0-1 0,0 1 0,0 0 0,0-1 0,1 1 0,-1 0 0,4 10 0,0-1 0,0 1 0,1-1 0,0 0 0,1-1 0,8 12 0,-6-9 0,0 0 0,-1 1 0,6 13 0,-13-25 0,0-1 0,1 1 0,-1 0 0,0-1 0,1 1 0,-1-1 0,0 1 0,0 0 0,0-1 0,0 1 0,0 0 0,0-1 0,0 1 0,0 0 0,0-1 0,0 1 0,0 0 0,0-1 0,0 1 0,-1 0 0,1 0 0,-1 0 0,1-1 0,-1 0 0,1 0 0,-1 1 0,1-1 0,0 0 0,-1 0 0,1 0 0,-1 0 0,1 0 0,-1 0 0,1 0 0,-1 0 0,1 0 0,-1 0 0,1 0 0,-1 0 0,1 0 0,-1 0 0,1 0 0,-2-1 0,-27-12 0,28 12 0,-119-68-1365,111 65-5461</inkml:trace>
+</inkml:ink>
+</file>
+
+<file path=word/ink/ink8.xml><?xml version="1.0" encoding="utf-8"?>
+<inkml:ink xmlns:inkml="http://www.w3.org/2003/InkML">
+  <inkml:definitions>
+    <inkml:context xml:id="ctx0">
+      <inkml:inkSource xml:id="inkSrc0">
+        <inkml:traceFormat>
+          <inkml:channel name="X" type="integer" min="-2.14748E9" max="2.14748E9" units="cm"/>
+          <inkml:channel name="Y" type="integer" min="-2.14748E9" max="2.14748E9" units="cm"/>
+          <inkml:channel name="F" type="integer" max="32767" units="dev"/>
+        </inkml:traceFormat>
+        <inkml:channelProperties>
+          <inkml:channelProperty channel="X" name="resolution" value="1000" units="1/cm"/>
+          <inkml:channelProperty channel="Y" name="resolution" value="1000" units="1/cm"/>
+          <inkml:channelProperty channel="F" name="resolution" value="0" units="1/dev"/>
+        </inkml:channelProperties>
+      </inkml:inkSource>
+      <inkml:timestamp xml:id="ts0" timeString="2024-09-24T20:39:12.155"/>
+    </inkml:context>
+    <inkml:brush xml:id="br0">
+      <inkml:brushProperty name="width" value="0.035" units="cm"/>
+      <inkml:brushProperty name="height" value="0.035" units="cm"/>
+      <inkml:brushProperty name="color" value="#E71224"/>
+    </inkml:brush>
+  </inkml:definitions>
+  <inkml:trace contextRef="#ctx0" brushRef="#br0">65 370 24575,'-4'20'0,"-1"-1"0,1 0 0,1-1 0,1 1 0,0 28 0,2-47 0,0 0 0,0 1 0,0-1 0,0 1 0,0-1 0,0 0 0,0 1 0,0-1 0,0 0 0,0 1 0,0-1 0,1 0 0,-1 1 0,0-1 0,0 0 0,0 1 0,0-1 0,1 0 0,-1 1 0,0-1 0,0 0 0,1 0 0,-1 1 0,0-1 0,0 0 0,1 0 0,-1 1 0,0-1 0,1 0 0,0 0 0,0 0 0,-1 0 0,1 0 0,0 0 0,-1 0 0,1-1 0,0 1 0,-1 0 0,1 0 0,-1-1 0,1 1 0,0 0 0,-1-1 0,2 0 0,20-22 0,-18 18 0,2-1 0,-3 3 0,-1 0 0,0 1 0,1-1 0,-1 1 0,1 0 0,0 0 0,5-3 0,-8 5 0,0 0 0,0 0 0,0 0 0,1 0 0,-1 0 0,0 0 0,0 0 0,0 0 0,1 0 0,-1 0 0,0 0 0,0 0 0,0 0 0,0 0 0,1 0 0,-1 0 0,0 0 0,0 0 0,0 1 0,0-1 0,0 0 0,1 0 0,-1 0 0,0 0 0,0 0 0,0 1 0,0-1 0,0 0 0,0 0 0,0 0 0,0 0 0,0 0 0,0 1 0,0-1 0,1 0 0,-1 0 0,0 0 0,0 1 0,0-1 0,0 0 0,0 0 0,0 0 0,0 0 0,-1 1 0,1-1 0,0 0 0,0 0 0,0 0 0,0 0 0,0 1 0,-2 12 0,2-13 0,-12 46 0,-3-1 0,-20 46 0,-1-2 0,32-69 0,5-13 0,0-7 0,-1 0 0,1 0 0,-1 0 0,1 0 0,-1 0 0,0 0 0,1-1 0,-1 1 0,1 0 0,-1 0 0,0 0 0,1 0 0,-1-1 0,1 1 0,-1 0 0,0 0 0,1-1 0,-1 1 0,0 0 0,0-1 0,1 1 0,-1-1 0,15-15 0,0-1 0,-2 0 0,21-33 0,-11 14 0,-3 4 0,-8 13 0,25-31 0,-41 88 0,1-21 0,1-9 0,0 0 0,1 0 0,0 0 0,0 0 0,1 0 0,0 0 0,0 0 0,3 15 0,-3-23 0,0 1 0,1-1 0,-1 1 0,0 0 0,0-1 0,1 1 0,-1-1 0,0 1 0,1-1 0,-1 0 0,0 1 0,1-1 0,-1 1 0,0-1 0,1 0 0,-1 1 0,1-1 0,-1 0 0,1 1 0,-1-1 0,1 0 0,-1 0 0,1 1 0,0-1 0,-1 0 0,1 0 0,1 0 0,-1 0 0,1 0 0,-1 0 0,0-1 0,1 1 0,-1 0 0,0-1 0,1 1 0,-1-1 0,2 0 0,4-4 0,-1 1 0,1 0 0,5-7 0,-9 9 0,21-22 0,-16 16 0,1 0 0,-1 1 0,1-1 0,13-6 0,-22 14 0,0-1 0,1 1 0,-1 0 0,0 0 0,1-1 0,-1 1 0,0 0 0,1 0 0,-1 0 0,0-1 0,1 1 0,-1 0 0,1 0 0,-1 0 0,0 0 0,1 0 0,-1 0 0,0 0 0,1 0 0,-1 0 0,1 0 0,-1 0 0,0 0 0,1 0 0,-1 0 0,1 0 0,-1 1 0,0-1 0,1 0 0,-1 0 0,0 0 0,1 0 0,-1 1 0,0-1 0,1 0 0,-1 1 0,0-1 0,1 0 0,-1 0 0,0 1 0,0-1 0,0 0 0,1 1 0,-1-1 0,0 0 0,0 1 0,0-1 0,0 1 0,0-1 0,1 0 0,-1 1 0,0-1 0,0 1 0,0-1 0,0 0 0,0 1 0,0-1 0,0 1 0,-1-1 0,1 0 0,0 1 0,0 0 0,-7 32 0,6-26 0,-11 38 0,6-25 0,1 0 0,-3 33 0,7-52 0,1 1 0,0-1 0,0 0 0,0 0 0,0 0 0,0 0 0,0 1 0,0-1 0,0 0 0,0 0 0,1 0 0,-1 0 0,0 0 0,1 0 0,-1 0 0,1 1 0,-1-1 0,1 0 0,0 0 0,-1-1 0,1 1 0,0 0 0,0 0 0,-1 0 0,1 0 0,0-1 0,0 1 0,0 0 0,1 0 0,0-1 0,1 1 0,-1-1 0,0 0 0,0 0 0,1 0 0,-1 0 0,0 0 0,1 0 0,-1-1 0,0 1 0,0-1 0,0 1 0,0-1 0,3-1 0,24-12 0,11-5 0,-37 18 0,0 0 0,0 0 0,1 0 0,-1 0 0,1 1 0,-1-1 0,1 1 0,-1 0 0,7 1 0,-9-1 0,1 1 0,0 0 0,0-1 0,0 1 0,-1 0 0,1 0 0,0 0 0,-1 0 0,1 0 0,-1 1 0,0-1 0,1 0 0,-1 1 0,0-1 0,1 1 0,-1-1 0,0 1 0,0-1 0,-1 1 0,1 0 0,0 0 0,0-1 0,0 4 0,2 5 0,-1 0 0,0 0 0,0 12 0,-1-12 0,1 2 0,3 22 0,-5-32 0,0 0 0,1 0 0,0 0 0,-1 0 0,1 0 0,0 0 0,0 0 0,0 0 0,0-1 0,1 1 0,-1 0 0,0-1 0,2 3 0,-1-4 0,-1 1 0,0-1 0,1 1 0,-1-1 0,0 1 0,1-1 0,-1 0 0,0 0 0,1 0 0,-1 0 0,1 0 0,-1 0 0,0 0 0,1 0 0,-1 0 0,1 0 0,-1-1 0,0 1 0,1-1 0,-1 1 0,0-1 0,0 0 0,3-1 0,4-2 0,0-1 0,9-9 0,-11 9 0,13-11 0,-12 10 0,-1 1 0,1-1 0,1 1 0,-1 0 0,14-6 0,-20 11 2,-1 0 0,1-1 0,0 1 0,-1 0 0,1 0 0,0 0 0,0 0-1,-1 0 1,1-1 0,0 1 0,0 0 0,-1 1 0,1-1 0,0 0 0,0 0 0,-1 0 0,1 0 0,0 1-1,-1-1 1,1 0 0,0 1 0,-1-1 0,1 0 0,0 1 0,-1-1 0,1 1 0,-1-1 0,1 1-1,-1-1 1,1 1 0,-1-1 0,1 1 0,-1 0 0,0-1 0,1 1 0,-1 0 0,0-1 0,1 1 0,-1 0-1,0-1 1,0 1 0,0 0 0,0 0 0,1-1 0,-1 2 0,0 5-185,1 0 1,-1 0 0,0 13-1,-1-13-540,1 1-6103</inkml:trace>
+  <inkml:trace contextRef="#ctx0" brushRef="#br0" timeOffset="2834.57">1 21 24575,'0'0'0,"0"0"0,0 0 0,0 0 0,0 0 0,0 0 0,0 0 0,0 0 0,0 0 0,0 0 0,12-3 0,4-4 0,-14 5 0,1 1 0,0 0 0,-1-1 0,1 1 0,0 0 0,0 1 0,0-1 0,5 0 0,-7 1 0,0 0 0,-1 0 0,1 1 0,0-1 0,-1 0 0,1 1 0,-1-1 0,1 0 0,0 1 0,-1-1 0,1 1 0,-1-1 0,1 1 0,-1-1 0,0 1 0,1-1 0,-1 1 0,1 0 0,-1-1 0,0 1 0,0-1 0,1 1 0,-1 0 0,0 0 0,0-1 0,0 1 0,0 0 0,0-1 0,1 1 0,-1 0 0,-1-1 0,1 2 0,-2 28 0,2-25 0,-6 36 0,3-29 0,1 0 0,1-1 0,0 1 0,0 0 0,1 0 0,3 22 0,-2-32 0,0 1 0,0-1 0,0 0 0,0 0 0,1 1 0,-1-1 0,1 0 0,-1 0 0,1 0 0,0 0 0,-1 0 0,5 2 0,-4-2 0,0-1 0,0 1 0,-1-1 0,1 1 0,-1 0 0,1-1 0,-1 1 0,1 0 0,-1 0 0,0 0 0,0 0 0,0 0 0,0 0 0,-1 1 0,2 3 0,-1 5-1365,-1-3-5461</inkml:trace>
+</inkml:ink>
+</file>
+
+<file path=word/ink/ink9.xml><?xml version="1.0" encoding="utf-8"?>
+<inkml:ink xmlns:inkml="http://www.w3.org/2003/InkML">
+  <inkml:definitions>
+    <inkml:context xml:id="ctx0">
+      <inkml:inkSource xml:id="inkSrc0">
+        <inkml:traceFormat>
+          <inkml:channel name="X" type="integer" min="-2.14748E9" max="2.14748E9" units="cm"/>
+          <inkml:channel name="Y" type="integer" min="-2.14748E9" max="2.14748E9" units="cm"/>
+          <inkml:channel name="F" type="integer" max="32767" units="dev"/>
+        </inkml:traceFormat>
+        <inkml:channelProperties>
+          <inkml:channelProperty channel="X" name="resolution" value="1000" units="1/cm"/>
+          <inkml:channelProperty channel="Y" name="resolution" value="1000" units="1/cm"/>
+          <inkml:channelProperty channel="F" name="resolution" value="0" units="1/dev"/>
+        </inkml:channelProperties>
+      </inkml:inkSource>
+      <inkml:timestamp xml:id="ts0" timeString="2024-09-24T20:48:22.161"/>
+    </inkml:context>
+    <inkml:brush xml:id="br0">
+      <inkml:brushProperty name="width" value="0.05" units="cm"/>
+      <inkml:brushProperty name="height" value="0.05" units="cm"/>
+      <inkml:brushProperty name="color" value="#AE198D"/>
+      <inkml:brushProperty name="inkEffects" value="galaxy"/>
+      <inkml:brushProperty name="anchorX" value="0"/>
+      <inkml:brushProperty name="anchorY" value="0"/>
+      <inkml:brushProperty name="scaleFactor" value="0.49947"/>
+    </inkml:brush>
+  </inkml:definitions>
+  <inkml:trace contextRef="#ctx0" brushRef="#br0">1 4602 24575,'0'0'0,"7"-48"0,3-38 0,2-17 0,0-17 0,0-14 0,-1-8 0,-1-3 0,-4 2 0,-1 6 0,-2 10 0,-1 12 0,-3 10 0,0 11 0,0 8 0,-2 7 0,2 7 0,0 4 0,0 16 0,1 13 0,0 12 0,0 9 0,1 5 0,-1 2 0,1-1 0,0-6 0,1-13 0,1-16 0,1-19 0,2-17 0,0 5 0,-1 10 0,-1 14 0,-1 11 0,-1 10 0,1 5 0,-1 3 0,0-5 0,0-2 0,1-7 0,0-15 0,2-20 0,1-21 0,2-21 0,0-16 0,1-9 0,1-1 0,0 3 0,0 9 0,-1 11 0,-1 12 0,0 10 0,-2 10 0,-2 9 0,0 20 0,-2 15 0,-1 16 0,-1 9 0,0 7 0,0 3 0,-1 1 0,1-1 0,0 0 0,0-3 0,0 0 0,0-2 0,0-1 0,1 0 0,-1 0 0,1 0 0,-1 0 0,1 1 0,0 1 0,0 0 0,0 1 0,-1 1 0,1 0 0,0 2 0,0 0 0,0 1 0,0 0 0,1 1 0,-1 1 0,1 0 0,0 1 0,0 1 0,0 0 0,1 0 0,0 2 0,1-1 0,0 1 0,2 0 0,0 0 0,1 0 0,1 0 0,1 0 0,1 0 0,2 1 0,0-1 0,2 1 0,1 0 0,1 0 0,2 0 0,1 0 0,2 1 0,1-1 0,2 0 0,1 1 0,1-1 0,2 0 0,1 0 0,1 0 0,1-1 0,1 1 0,1-1 0,-1 0 0,2 1 0,-1-1 0,2 0 0,-1 0 0,1 0 0,0 0 0,0 1 0,0-1 0,0 1 0,0 0 0,0 0 0,-1 0 0,0 0 0,0-1 0,-1 1 0,-1 0 0,0 0 0,-1 0 0,0 0 0,-1 0 0,-1 0 0,0 0 0,-1 0 0,-1 0 0,-1 0 0,0 0 0,-2 0 0,-1 1 0,-1-1 0,-1 1 0,-1 0 0,0 0 0,-2 0 0,-1 0 0,-1 1 0,-1-1 0,0 0 0,-2 0 0,0 0 0,0 0 0,-2 0 0,0 0 0,-1 0 0,0 0 0,0 0 0,-2 0 0,0 0 0,0 0 0,0 0 0,-1 1 0,0-1 0,-1 1 0,1-1 0,-1 0 0,0 0 0,-1 1 0,0-1 0,0 1 0,0-1 0,0 0 0,-1 0 0,0 0 0,1 0 0,-1 0 0,-1 0 0,1 0 0,0 0 0,-1 0 0,0-1 0,0 1 0,0 0 0,-1 0 0,0-1 0,0 1 0,1 0 0,-1 0 0,0 0 0,0 1 0,0 0 0,0 0 0,0 1 0,-1 0 0,0 0 0,1 0 0,-1 1 0,0 0 0,1 2 0,-1 1 0,0 1 0,0 2 0,0 1 0,1 3 0,-2 1 0,1 2 0,0 2 0,-1 1 0,0 3 0,0 1 0,0 2 0,0 1 0,-1 2 0,0 2 0,1 0 0,-1 1 0,-1 1 0,1 1 0,0 1 0,0 0 0,-1 0 0,1 2 0,-1-1 0,1 1 0,0 0 0,0 1 0,0-1 0,0 2 0,0-1 0,0 2 0,0-1 0,0 2 0,0 0 0,0 1 0,0 1 0,0 1 0,-1 1 0,1 0 0,0 1 0,0 0 0,0 2 0,0 0 0,1 1 0,-1 0 0,0 1 0,1 0 0,-1 1 0,1 0 0,0 1 0,0-1 0,0 1 0,-1 0 0,1 0 0,0 0 0,-1 0 0,1 0 0,0-1 0,0 1 0,0 1 0,0 0 0,0 2 0,1 1 0,-1 0 0,1 1 0,0-1 0,0 1 0,0-1 0,0-1 0,1-1 0,-1-1 0,0-1 0,1-1 0,0-1 0,-1-2 0,1-1 0,0-1 0,-1-2 0,1 0 0,-1-2 0,1-1 0,-1 0 0,1-1 0,-1-1 0,0-1 0,1-1 0,-1-1 0,0-2 0,0 0 0,1-1 0,-1-1 0,0-1 0,1-1 0,-1 0 0,1-1 0,0-2 0,-1 0 0,1-1 0,-1-1 0,1-1 0,-1 0 0,0-1 0,1-1 0,-1-1 0,0 0 0,0-1 0,0-1 0,1-1 0,-1 0 0,0-1 0,1 0 0,-1-2 0,1 1 0,-1-2 0,1 0 0,-1-1 0,0 0 0,1-1 0,-1 0 0,0-1 0,0-1 0,-1 0 0,1 0 0,0 0 0,-1-1 0,1-1 0,0 1 0,-1-1 0,1 0 0,-1 0 0,1 0 0,0-1 0,-1 0 0,1 0 0,0 0 0,-1-1 0,1 1 0,0-1 0,-1 0 0,1 0 0,-1-1 0,1 1 0,0-1 0,-1 0 0,1 0 0,-1 0 0,1-1 0,-1 1 0,1-1 0,-1 0 0,0 0 0,1 0 0,-1-1 0,0 1 0,1 0 0,-1-1 0,0 1 0,0 0 0,0-1 0,1 1 0,-1-1 0,1 1 0,-1-1 0,0 1 0,0-1 0,0 0 0,0 0 0,0 0 0,0 0 0,0 0 0,0 1 0,0-2 0,1 2 0,-1-1 0,1-1 0,-1 1 0,0 0 0,0-1 0,0 0 0,-1 0 0,0-1 0,0 0 0</inkml:trace>
+</inkml:ink>
+</file>
+
 <file path=word/theme/theme1.xml><?xml version="1.0" encoding="utf-8"?>
 <a:theme xmlns:a="http://schemas.openxmlformats.org/drawingml/2006/main" name="Office Theme">
   <a:themeElements>

</xml_diff>

<commit_message>
Working on lab R script and notes
</commit_message>
<xml_diff>
--- a/week_5/lecture/notes_2024-09-24.docx
+++ b/week_5/lecture/notes_2024-09-24.docx
@@ -773,6 +773,913 @@
         <w:t xml:space="preserve"> winter survival is common.</w:t>
       </w:r>
     </w:p>
+    <w:p>
+      <w:pPr>
+        <w:rPr>
+          <w:b/>
+          <w:bCs/>
+        </w:rPr>
+      </w:pPr>
+      <w:r>
+        <w:rPr>
+          <w:b/>
+          <w:bCs/>
+        </w:rPr>
+        <w:t xml:space="preserve">LAB: </w:t>
+      </w:r>
+      <w:r>
+        <w:rPr>
+          <w:b/>
+          <w:bCs/>
+        </w:rPr>
+        <w:t>Imperfect Detection</w:t>
+      </w:r>
+      <w:r>
+        <w:rPr>
+          <w:b/>
+          <w:bCs/>
+        </w:rPr>
+        <w:t xml:space="preserve"> – Get more notes from slides posted on D2L</w:t>
+      </w:r>
+    </w:p>
+    <w:p>
+      <w:r>
+        <w:t>Measure where an animal is present or using features, as well as where the animal is absent or not using features.</w:t>
+      </w:r>
+    </w:p>
+    <w:p>
+      <w:pPr>
+        <w:pStyle w:val="ListParagraph"/>
+        <w:numPr>
+          <w:ilvl w:val="0"/>
+          <w:numId w:val="11"/>
+        </w:numPr>
+      </w:pPr>
+      <w:r>
+        <w:t>Collecting binary data</w:t>
+      </w:r>
+      <w:r>
+        <w:t>, 1 = present, 0 = absent</w:t>
+      </w:r>
+    </w:p>
+    <w:p>
+      <w:pPr>
+        <w:pStyle w:val="ListParagraph"/>
+        <w:numPr>
+          <w:ilvl w:val="0"/>
+          <w:numId w:val="11"/>
+        </w:numPr>
+      </w:pPr>
+      <w:r>
+        <w:t>Modelling probability, our y axis is constrained to 0 to 1. Our slope lines are all curved because of the logit link function that allows us to observe our probabilities as continuous.</w:t>
+      </w:r>
+    </w:p>
+    <w:p>
+      <w:r>
+        <w:t>Review of GLMs:</w:t>
+      </w:r>
+      <w:r>
+        <w:t xml:space="preserve"> </w:t>
+      </w:r>
+      <w:r>
+        <w:t xml:space="preserve">3 components </w:t>
+      </w:r>
+    </w:p>
+    <w:p>
+      <w:pPr>
+        <w:pStyle w:val="ListParagraph"/>
+        <w:numPr>
+          <w:ilvl w:val="0"/>
+          <w:numId w:val="12"/>
+        </w:numPr>
+      </w:pPr>
+      <w:r>
+        <w:t xml:space="preserve">Deterministic function (the linear predictor) aka y = </w:t>
+      </w:r>
+      <w:r>
+        <w:t>β</w:t>
+      </w:r>
+      <w:r>
+        <w:rPr>
+          <w:vertAlign w:val="subscript"/>
+        </w:rPr>
+        <w:t>0</w:t>
+      </w:r>
+      <w:r>
+        <w:t xml:space="preserve"> + </w:t>
+      </w:r>
+      <w:r>
+        <w:t>β</w:t>
+      </w:r>
+      <w:r>
+        <w:rPr>
+          <w:vertAlign w:val="subscript"/>
+        </w:rPr>
+        <w:t>0</w:t>
+      </w:r>
+      <w:r>
+        <w:t xml:space="preserve"> * </w:t>
+      </w:r>
+      <w:r>
+        <w:t>X</w:t>
+      </w:r>
+      <w:r>
+        <w:rPr>
+          <w:vertAlign w:val="subscript"/>
+        </w:rPr>
+        <w:t>1</w:t>
+      </w:r>
+    </w:p>
+    <w:p>
+      <w:pPr>
+        <w:pStyle w:val="ListParagraph"/>
+        <w:numPr>
+          <w:ilvl w:val="1"/>
+          <w:numId w:val="12"/>
+        </w:numPr>
+      </w:pPr>
+      <w:r>
+        <w:t>Deterministic function gives us our expected value</w:t>
+      </w:r>
+      <w:r>
+        <w:t xml:space="preserve"> (y)</w:t>
+      </w:r>
+    </w:p>
+    <w:p>
+      <w:pPr>
+        <w:pStyle w:val="ListParagraph"/>
+        <w:numPr>
+          <w:ilvl w:val="1"/>
+          <w:numId w:val="12"/>
+        </w:numPr>
+      </w:pPr>
+      <w:r>
+        <w:t>β</w:t>
+      </w:r>
+      <w:r>
+        <w:rPr>
+          <w:vertAlign w:val="subscript"/>
+        </w:rPr>
+        <w:t>0</w:t>
+      </w:r>
+      <w:r>
+        <w:t>: slope</w:t>
+      </w:r>
+    </w:p>
+    <w:p>
+      <w:pPr>
+        <w:pStyle w:val="ListParagraph"/>
+        <w:numPr>
+          <w:ilvl w:val="1"/>
+          <w:numId w:val="12"/>
+        </w:numPr>
+      </w:pPr>
+      <w:r>
+        <w:t>β</w:t>
+      </w:r>
+      <w:r>
+        <w:rPr>
+          <w:vertAlign w:val="subscript"/>
+        </w:rPr>
+        <w:t>1</w:t>
+      </w:r>
+      <w:r>
+        <w:t>: intercept, effect size. How much y changes per one unit change in x</w:t>
+      </w:r>
+    </w:p>
+    <w:p>
+      <w:pPr>
+        <w:pStyle w:val="ListParagraph"/>
+        <w:numPr>
+          <w:ilvl w:val="0"/>
+          <w:numId w:val="12"/>
+        </w:numPr>
+      </w:pPr>
+      <w:r>
+        <w:t>Stochastic distribution (the error distribution)</w:t>
+      </w:r>
+    </w:p>
+    <w:p>
+      <w:pPr>
+        <w:pStyle w:val="ListParagraph"/>
+        <w:numPr>
+          <w:ilvl w:val="1"/>
+          <w:numId w:val="12"/>
+        </w:numPr>
+      </w:pPr>
+      <w:r>
+        <w:t xml:space="preserve">Variation of </w:t>
+      </w:r>
+      <w:r>
+        <w:t xml:space="preserve">data </w:t>
+      </w:r>
+      <w:r>
+        <w:t xml:space="preserve">around </w:t>
+      </w:r>
+      <w:r>
+        <w:t xml:space="preserve">expected values </w:t>
+      </w:r>
+      <w:r>
+        <w:t>(can think of expected value as mean)</w:t>
+      </w:r>
+    </w:p>
+    <w:p>
+      <w:pPr>
+        <w:pStyle w:val="ListParagraph"/>
+        <w:numPr>
+          <w:ilvl w:val="1"/>
+          <w:numId w:val="12"/>
+        </w:numPr>
+      </w:pPr>
+      <w:r>
+        <w:t>When we assume r</w:t>
+      </w:r>
+      <w:r>
+        <w:t xml:space="preserve">esiduals </w:t>
+      </w:r>
+      <w:r>
+        <w:t xml:space="preserve">have </w:t>
+      </w:r>
+      <w:r>
+        <w:t xml:space="preserve">gaussian </w:t>
+      </w:r>
+      <w:r>
+        <w:t xml:space="preserve">(normal) </w:t>
+      </w:r>
+      <w:r>
+        <w:t>distribution</w:t>
+      </w:r>
+      <w:r>
+        <w:t>, we assume deviations remain constant magnitude across x</w:t>
+      </w:r>
+    </w:p>
+    <w:p>
+      <w:pPr>
+        <w:pStyle w:val="ListParagraph"/>
+        <w:numPr>
+          <w:ilvl w:val="2"/>
+          <w:numId w:val="12"/>
+        </w:numPr>
+      </w:pPr>
+      <w:r>
+        <w:t>You can’t observe negative individuals, need an error distribution that can only be positive and can change its spread as expected value changes.</w:t>
+      </w:r>
+    </w:p>
+    <w:p>
+      <w:pPr>
+        <w:pStyle w:val="ListParagraph"/>
+        <w:numPr>
+          <w:ilvl w:val="2"/>
+          <w:numId w:val="12"/>
+        </w:numPr>
+      </w:pPr>
+      <w:r>
+        <w:t>For binomial models, we will always use binomial error distributions</w:t>
+      </w:r>
+    </w:p>
+    <w:p>
+      <w:pPr>
+        <w:pStyle w:val="ListParagraph"/>
+        <w:numPr>
+          <w:ilvl w:val="0"/>
+          <w:numId w:val="12"/>
+        </w:numPr>
+      </w:pPr>
+      <w:r>
+        <w:t>Link function</w:t>
+      </w:r>
+    </w:p>
+    <w:p>
+      <w:pPr>
+        <w:pStyle w:val="ListParagraph"/>
+        <w:numPr>
+          <w:ilvl w:val="1"/>
+          <w:numId w:val="12"/>
+        </w:numPr>
+      </w:pPr>
+      <w:r>
+        <w:t>In a binomial GLM, the link function maps the linear predictor to a probability bounded between zero and one</w:t>
+      </w:r>
+    </w:p>
+    <w:p>
+      <w:pPr>
+        <w:pStyle w:val="ListParagraph"/>
+        <w:numPr>
+          <w:ilvl w:val="1"/>
+          <w:numId w:val="12"/>
+        </w:numPr>
+      </w:pPr>
+      <w:r>
+        <w:rPr>
+          <w:i/>
+          <w:iCs/>
+        </w:rPr>
+        <w:t>l</w:t>
+      </w:r>
+      <w:r>
+        <w:rPr>
+          <w:i/>
+          <w:iCs/>
+        </w:rPr>
+        <w:t>ogit(p</w:t>
+      </w:r>
+      <w:r>
+        <w:rPr>
+          <w:i/>
+          <w:iCs/>
+          <w:vertAlign w:val="subscript"/>
+        </w:rPr>
+        <w:t>i</w:t>
+      </w:r>
+      <w:r>
+        <w:rPr>
+          <w:i/>
+          <w:iCs/>
+        </w:rPr>
+        <w:t>)</w:t>
+      </w:r>
+      <w:r>
+        <w:t xml:space="preserve"> = </w:t>
+      </w:r>
+      <w:r>
+        <w:rPr>
+          <w:i/>
+          <w:iCs/>
+        </w:rPr>
+        <w:t>β</w:t>
+      </w:r>
+      <w:r>
+        <w:rPr>
+          <w:i/>
+          <w:iCs/>
+          <w:vertAlign w:val="subscript"/>
+        </w:rPr>
+        <w:t>0</w:t>
+      </w:r>
+      <w:r>
+        <w:rPr>
+          <w:i/>
+          <w:iCs/>
+        </w:rPr>
+        <w:t xml:space="preserve"> +</w:t>
+      </w:r>
+      <w:r>
+        <w:t xml:space="preserve"> </w:t>
+      </w:r>
+      <w:r>
+        <w:rPr>
+          <w:i/>
+          <w:iCs/>
+        </w:rPr>
+        <w:t>β</w:t>
+      </w:r>
+      <w:r>
+        <w:rPr>
+          <w:i/>
+          <w:iCs/>
+          <w:vertAlign w:val="subscript"/>
+        </w:rPr>
+        <w:t>1</w:t>
+      </w:r>
+      <w:r>
+        <w:t xml:space="preserve"> * X</w:t>
+      </w:r>
+      <w:r>
+        <w:rPr>
+          <w:vertAlign w:val="subscript"/>
+        </w:rPr>
+        <w:t>1,</w:t>
+      </w:r>
+      <w:r>
+        <w:rPr>
+          <w:i/>
+          <w:iCs/>
+          <w:vertAlign w:val="subscript"/>
+        </w:rPr>
+        <w:t>i</w:t>
+      </w:r>
+    </w:p>
+    <w:p>
+      <w:pPr>
+        <w:pStyle w:val="ListParagraph"/>
+        <w:numPr>
+          <w:ilvl w:val="1"/>
+          <w:numId w:val="12"/>
+        </w:numPr>
+      </w:pPr>
+      <w:r>
+        <w:t>Parameter estimates that you’re seeing on your model is going to correspond on the logit scale. When you observe then on the probability scale (using plogis()), they will be remapped using that plogis() transformation.</w:t>
+      </w:r>
+    </w:p>
+    <w:p>
+      <w:pPr>
+        <w:pStyle w:val="ListParagraph"/>
+        <w:numPr>
+          <w:ilvl w:val="1"/>
+          <w:numId w:val="12"/>
+        </w:numPr>
+      </w:pPr>
+      <w:r>
+        <w:t>See Javan’s slides about this for graph images that relate linear predictor to original scale</w:t>
+      </w:r>
+    </w:p>
+    <w:p>
+      <w:r>
+        <w:t xml:space="preserve">Binomial GLM or Logistic Regression : </w:t>
+      </w:r>
+      <w:r>
+        <w:rPr>
+          <w:i/>
+          <w:iCs/>
+        </w:rPr>
+        <w:t>y</w:t>
+      </w:r>
+      <w:r>
+        <w:rPr>
+          <w:i/>
+          <w:iCs/>
+          <w:vertAlign w:val="subscript"/>
+        </w:rPr>
+        <w:t>i</w:t>
+      </w:r>
+      <w:r>
+        <w:t xml:space="preserve"> ~ Binomial</w:t>
+      </w:r>
+      <w:r>
+        <w:rPr>
+          <w:i/>
+          <w:iCs/>
+        </w:rPr>
+        <w:t>(</w:t>
+      </w:r>
+      <w:r>
+        <w:rPr>
+          <w:i/>
+          <w:iCs/>
+        </w:rPr>
+        <w:t>β</w:t>
+      </w:r>
+      <w:r>
+        <w:rPr>
+          <w:i/>
+          <w:iCs/>
+          <w:vertAlign w:val="subscript"/>
+        </w:rPr>
+        <w:t>0</w:t>
+      </w:r>
+      <w:r>
+        <w:rPr>
+          <w:i/>
+          <w:iCs/>
+        </w:rPr>
+        <w:t xml:space="preserve"> + </w:t>
+      </w:r>
+      <w:r>
+        <w:rPr>
+          <w:i/>
+          <w:iCs/>
+        </w:rPr>
+        <w:t>β</w:t>
+      </w:r>
+      <w:r>
+        <w:rPr>
+          <w:i/>
+          <w:iCs/>
+          <w:vertAlign w:val="subscript"/>
+        </w:rPr>
+        <w:t>1</w:t>
+      </w:r>
+      <w:r>
+        <w:rPr>
+          <w:i/>
+          <w:iCs/>
+        </w:rPr>
+        <w:t xml:space="preserve"> </w:t>
+      </w:r>
+      <w:r>
+        <w:t>* X</w:t>
+      </w:r>
+      <w:r>
+        <w:rPr>
+          <w:vertAlign w:val="subscript"/>
+        </w:rPr>
+        <w:t>1,</w:t>
+      </w:r>
+      <w:r>
+        <w:rPr>
+          <w:i/>
+          <w:iCs/>
+          <w:vertAlign w:val="subscript"/>
+        </w:rPr>
+        <w:t>i</w:t>
+      </w:r>
+      <w:r>
+        <w:rPr>
+          <w:i/>
+          <w:iCs/>
+        </w:rPr>
+        <w:t>)</w:t>
+      </w:r>
+    </w:p>
+    <w:p>
+      <w:pPr>
+        <w:pStyle w:val="ListParagraph"/>
+        <w:numPr>
+          <w:ilvl w:val="0"/>
+          <w:numId w:val="11"/>
+        </w:numPr>
+      </w:pPr>
+      <w:r>
+        <w:rPr>
+          <w:i/>
+          <w:iCs/>
+        </w:rPr>
+        <w:t>y</w:t>
+      </w:r>
+      <w:r>
+        <w:t>: your 0s and 1s</w:t>
+      </w:r>
+    </w:p>
+    <w:p>
+      <w:pPr>
+        <w:pStyle w:val="ListParagraph"/>
+        <w:numPr>
+          <w:ilvl w:val="0"/>
+          <w:numId w:val="11"/>
+        </w:numPr>
+      </w:pPr>
+      <w:r>
+        <w:rPr>
+          <w:i/>
+          <w:iCs/>
+        </w:rPr>
+        <w:t>n</w:t>
+      </w:r>
+      <w:r>
+        <w:t xml:space="preserve">: trial size (always 1 with binary response) so </w:t>
+      </w:r>
+      <w:r>
+        <w:rPr>
+          <w:i/>
+          <w:iCs/>
+        </w:rPr>
+        <w:t>y</w:t>
+      </w:r>
+      <w:r>
+        <w:t xml:space="preserve"> ~ Binomial(</w:t>
+      </w:r>
+      <w:r>
+        <w:rPr>
+          <w:i/>
+          <w:iCs/>
+        </w:rPr>
+        <w:t>p</w:t>
+      </w:r>
+      <w:r>
+        <w:t>)</w:t>
+      </w:r>
+    </w:p>
+    <w:p>
+      <w:pPr>
+        <w:pStyle w:val="ListParagraph"/>
+        <w:numPr>
+          <w:ilvl w:val="0"/>
+          <w:numId w:val="11"/>
+        </w:numPr>
+      </w:pPr>
+      <w:r>
+        <w:rPr>
+          <w:i/>
+          <w:iCs/>
+        </w:rPr>
+        <w:t>p</w:t>
+      </w:r>
+      <w:r>
+        <w:t>: probability of being a 1</w:t>
+      </w:r>
+    </w:p>
+    <w:p>
+      <w:r>
+        <w:t>ACCOUNTING FOR IMPERFECT DETECTION MATTERS IN YOUR ANALYSES!!!!!</w:t>
+      </w:r>
+    </w:p>
+    <w:p/>
+    <w:p>
+      <w:r>
+        <w:t>The solution for imperfect detection? Hierarchical Occupancy Models!</w:t>
+      </w:r>
+    </w:p>
+    <w:p>
+      <w:pPr>
+        <w:pStyle w:val="ListParagraph"/>
+        <w:numPr>
+          <w:ilvl w:val="0"/>
+          <w:numId w:val="11"/>
+        </w:numPr>
+      </w:pPr>
+      <w:r>
+        <w:t>Probability that Chiricahua leopard frogs are present at a site during the study period</w:t>
+      </w:r>
+    </w:p>
+    <w:p>
+      <w:pPr>
+        <w:pStyle w:val="ListParagraph"/>
+        <w:numPr>
+          <w:ilvl w:val="1"/>
+          <w:numId w:val="11"/>
+        </w:numPr>
+      </w:pPr>
+      <w:r>
+        <w:t>If all we have is one site visit, we cannot determine detection rate</w:t>
+      </w:r>
+    </w:p>
+    <w:p>
+      <w:pPr>
+        <w:pStyle w:val="ListParagraph"/>
+        <w:numPr>
+          <w:ilvl w:val="0"/>
+          <w:numId w:val="11"/>
+        </w:numPr>
+        <w:rPr>
+          <w:i/>
+          <w:iCs/>
+        </w:rPr>
+      </w:pPr>
+      <w:r>
+        <w:rPr>
+          <w:i/>
+          <w:iCs/>
+        </w:rPr>
+        <w:t xml:space="preserve">y: </w:t>
+      </w:r>
+      <w:r>
+        <w:t xml:space="preserve">what we observe, </w:t>
+      </w:r>
+      <w:r>
+        <w:rPr>
+          <w:i/>
+          <w:iCs/>
+        </w:rPr>
+        <w:t>z</w:t>
+      </w:r>
+      <w:r>
+        <w:t>:</w:t>
+      </w:r>
+      <w:r>
+        <w:t xml:space="preserve"> true state of the site, whether or</w:t>
+      </w:r>
+      <w:r>
+        <w:t xml:space="preserve"> not it</w:t>
+      </w:r>
+      <w:r>
+        <w:t xml:space="preserve"> is truly occupied</w:t>
+      </w:r>
+    </w:p>
+    <w:p>
+      <w:pPr>
+        <w:pStyle w:val="ListParagraph"/>
+        <w:numPr>
+          <w:ilvl w:val="1"/>
+          <w:numId w:val="11"/>
+        </w:numPr>
+        <w:rPr>
+          <w:i/>
+          <w:iCs/>
+        </w:rPr>
+      </w:pPr>
+      <w:r>
+        <w:rPr>
+          <w:i/>
+          <w:iCs/>
+        </w:rPr>
+        <w:t>Two binomial GLMs estimated simultaneously</w:t>
+      </w:r>
+    </w:p>
+    <w:p>
+      <w:pPr>
+        <w:pStyle w:val="ListParagraph"/>
+        <w:numPr>
+          <w:ilvl w:val="1"/>
+          <w:numId w:val="11"/>
+        </w:numPr>
+        <w:rPr>
+          <w:i/>
+          <w:iCs/>
+        </w:rPr>
+      </w:pPr>
+      <w:r>
+        <w:t xml:space="preserve">If </w:t>
+      </w:r>
+      <w:r>
+        <w:rPr>
+          <w:i/>
+          <w:iCs/>
+        </w:rPr>
+        <w:t>z</w:t>
+      </w:r>
+      <w:r>
+        <w:t xml:space="preserve"> = 0, </w:t>
+      </w:r>
+      <w:r>
+        <w:rPr>
+          <w:i/>
+          <w:iCs/>
+        </w:rPr>
+        <w:t>y</w:t>
+      </w:r>
+      <w:r>
+        <w:t xml:space="preserve"> = 0</w:t>
+      </w:r>
+    </w:p>
+    <w:p>
+      <w:pPr>
+        <w:pStyle w:val="ListParagraph"/>
+        <w:numPr>
+          <w:ilvl w:val="1"/>
+          <w:numId w:val="11"/>
+        </w:numPr>
+        <w:rPr>
+          <w:i/>
+          <w:iCs/>
+        </w:rPr>
+      </w:pPr>
+      <w:r>
+        <w:t xml:space="preserve">If </w:t>
+      </w:r>
+      <w:r>
+        <w:rPr>
+          <w:i/>
+          <w:iCs/>
+        </w:rPr>
+        <w:t>z</w:t>
+      </w:r>
+      <w:r>
+        <w:t xml:space="preserve"> = 1, </w:t>
+      </w:r>
+      <w:r>
+        <w:rPr>
+          <w:i/>
+          <w:iCs/>
+        </w:rPr>
+        <w:t>y</w:t>
+      </w:r>
+      <w:r>
+        <w:t xml:space="preserve"> = 0 or 1</w:t>
+      </w:r>
+    </w:p>
+    <w:p>
+      <w:pPr>
+        <w:pStyle w:val="ListParagraph"/>
+        <w:numPr>
+          <w:ilvl w:val="0"/>
+          <w:numId w:val="11"/>
+        </w:numPr>
+        <w:rPr>
+          <w:i/>
+          <w:iCs/>
+        </w:rPr>
+      </w:pPr>
+      <w:r>
+        <w:t>State model</w:t>
+      </w:r>
+      <w:r>
+        <w:t xml:space="preserve"> (occupancy)</w:t>
+      </w:r>
+      <w:r>
+        <w:t>:</w:t>
+      </w:r>
+      <w:r>
+        <w:t xml:space="preserve"> probability of site being occupied</w:t>
+      </w:r>
+    </w:p>
+    <w:p>
+      <w:pPr>
+        <w:pStyle w:val="ListParagraph"/>
+        <w:numPr>
+          <w:ilvl w:val="0"/>
+          <w:numId w:val="11"/>
+        </w:numPr>
+        <w:rPr>
+          <w:i/>
+          <w:iCs/>
+        </w:rPr>
+      </w:pPr>
+      <w:r>
+        <w:t>Observation</w:t>
+      </w:r>
+      <w:r>
+        <w:t xml:space="preserve"> model</w:t>
+      </w:r>
+      <w:r>
+        <w:t xml:space="preserve"> (detection)</w:t>
+      </w:r>
+      <w:r>
+        <w:t>:</w:t>
+      </w:r>
+      <w:r>
+        <w:t xml:space="preserve"> probability of species being detected</w:t>
+      </w:r>
+    </w:p>
+    <w:p>
+      <w:r>
+        <w:t>How do we get this information to determine detection and occupancy?</w:t>
+      </w:r>
+    </w:p>
+    <w:p>
+      <w:pPr>
+        <w:pStyle w:val="ListParagraph"/>
+        <w:numPr>
+          <w:ilvl w:val="0"/>
+          <w:numId w:val="11"/>
+        </w:numPr>
+      </w:pPr>
+      <w:r>
+        <w:t>Multiple site visits, we will get some 0s and some 1s for same site depending on visit. Can determine true state of site.</w:t>
+      </w:r>
+    </w:p>
+    <w:p>
+      <w:pPr>
+        <w:pStyle w:val="ListParagraph"/>
+        <w:numPr>
+          <w:ilvl w:val="0"/>
+          <w:numId w:val="11"/>
+        </w:numPr>
+        <w:rPr>
+          <w:i/>
+          <w:iCs/>
+        </w:rPr>
+      </w:pPr>
+      <w:r>
+        <w:rPr>
+          <w:i/>
+          <w:iCs/>
+        </w:rPr>
+        <w:t>ψ</w:t>
+      </w:r>
+      <w:r>
+        <w:rPr>
+          <w:i/>
+          <w:iCs/>
+          <w:vertAlign w:val="subscript"/>
+        </w:rPr>
+        <w:t>i</w:t>
+      </w:r>
+      <w:r>
+        <w:t xml:space="preserve"> = probability of occupancy (# sites with detection at any visit/total sites)</w:t>
+      </w:r>
+    </w:p>
+    <w:p>
+      <w:pPr>
+        <w:pStyle w:val="ListParagraph"/>
+        <w:numPr>
+          <w:ilvl w:val="0"/>
+          <w:numId w:val="11"/>
+        </w:numPr>
+        <w:rPr>
+          <w:i/>
+          <w:iCs/>
+        </w:rPr>
+      </w:pPr>
+      <w:r>
+        <w:rPr>
+          <w:i/>
+          <w:iCs/>
+        </w:rPr>
+        <w:t>p</w:t>
+      </w:r>
+      <w:r>
+        <w:rPr>
+          <w:i/>
+          <w:iCs/>
+          <w:vertAlign w:val="subscript"/>
+        </w:rPr>
+        <w:t>i</w:t>
+      </w:r>
+      <w:r>
+        <w:t xml:space="preserve"> = probability of detection (detections/site visits)</w:t>
+      </w:r>
+    </w:p>
+    <w:p>
+      <w:r>
+        <w:t>Design of occupancy models, assumptions</w:t>
+      </w:r>
+    </w:p>
+    <w:p>
+      <w:pPr>
+        <w:pStyle w:val="ListParagraph"/>
+        <w:numPr>
+          <w:ilvl w:val="0"/>
+          <w:numId w:val="11"/>
+        </w:numPr>
+        <w:rPr>
+          <w:i/>
+          <w:iCs/>
+        </w:rPr>
+      </w:pPr>
+      <w:r>
+        <w:t>see slides</w:t>
+      </w:r>
+    </w:p>
     <w:sectPr>
       <w:pgSz w:w="12240" w:h="15840"/>
       <w:pgMar w:top="1440" w:right="1440" w:bottom="1440" w:left="1440" w:header="720" w:footer="720" w:gutter="0"/>
@@ -1755,6 +2662,95 @@
     </w:lvl>
   </w:abstractNum>
   <w:abstractNum w:abstractNumId="9" w15:restartNumberingAfterBreak="0">
+    <w:nsid w:val="75603D49"/>
+    <w:multiLevelType w:val="hybridMultilevel"/>
+    <w:tmpl w:val="06B25CE4"/>
+    <w:lvl w:ilvl="0" w:tplc="0409000F">
+      <w:start w:val="1"/>
+      <w:numFmt w:val="decimal"/>
+      <w:lvlText w:val="%1."/>
+      <w:lvlJc w:val="left"/>
+      <w:pPr>
+        <w:ind w:left="720" w:hanging="360"/>
+      </w:pPr>
+      <w:rPr>
+        <w:rFonts w:hint="default"/>
+      </w:rPr>
+    </w:lvl>
+    <w:lvl w:ilvl="1" w:tplc="04090019">
+      <w:start w:val="1"/>
+      <w:numFmt w:val="lowerLetter"/>
+      <w:lvlText w:val="%2."/>
+      <w:lvlJc w:val="left"/>
+      <w:pPr>
+        <w:ind w:left="1440" w:hanging="360"/>
+      </w:pPr>
+    </w:lvl>
+    <w:lvl w:ilvl="2" w:tplc="0409001B">
+      <w:start w:val="1"/>
+      <w:numFmt w:val="lowerRoman"/>
+      <w:lvlText w:val="%3."/>
+      <w:lvlJc w:val="right"/>
+      <w:pPr>
+        <w:ind w:left="2160" w:hanging="180"/>
+      </w:pPr>
+    </w:lvl>
+    <w:lvl w:ilvl="3" w:tplc="0409000F" w:tentative="1">
+      <w:start w:val="1"/>
+      <w:numFmt w:val="decimal"/>
+      <w:lvlText w:val="%4."/>
+      <w:lvlJc w:val="left"/>
+      <w:pPr>
+        <w:ind w:left="2880" w:hanging="360"/>
+      </w:pPr>
+    </w:lvl>
+    <w:lvl w:ilvl="4" w:tplc="04090019" w:tentative="1">
+      <w:start w:val="1"/>
+      <w:numFmt w:val="lowerLetter"/>
+      <w:lvlText w:val="%5."/>
+      <w:lvlJc w:val="left"/>
+      <w:pPr>
+        <w:ind w:left="3600" w:hanging="360"/>
+      </w:pPr>
+    </w:lvl>
+    <w:lvl w:ilvl="5" w:tplc="0409001B" w:tentative="1">
+      <w:start w:val="1"/>
+      <w:numFmt w:val="lowerRoman"/>
+      <w:lvlText w:val="%6."/>
+      <w:lvlJc w:val="right"/>
+      <w:pPr>
+        <w:ind w:left="4320" w:hanging="180"/>
+      </w:pPr>
+    </w:lvl>
+    <w:lvl w:ilvl="6" w:tplc="0409000F" w:tentative="1">
+      <w:start w:val="1"/>
+      <w:numFmt w:val="decimal"/>
+      <w:lvlText w:val="%7."/>
+      <w:lvlJc w:val="left"/>
+      <w:pPr>
+        <w:ind w:left="5040" w:hanging="360"/>
+      </w:pPr>
+    </w:lvl>
+    <w:lvl w:ilvl="7" w:tplc="04090019" w:tentative="1">
+      <w:start w:val="1"/>
+      <w:numFmt w:val="lowerLetter"/>
+      <w:lvlText w:val="%8."/>
+      <w:lvlJc w:val="left"/>
+      <w:pPr>
+        <w:ind w:left="5760" w:hanging="360"/>
+      </w:pPr>
+    </w:lvl>
+    <w:lvl w:ilvl="8" w:tplc="0409001B" w:tentative="1">
+      <w:start w:val="1"/>
+      <w:numFmt w:val="lowerRoman"/>
+      <w:lvlText w:val="%9."/>
+      <w:lvlJc w:val="right"/>
+      <w:pPr>
+        <w:ind w:left="6480" w:hanging="180"/>
+      </w:pPr>
+    </w:lvl>
+  </w:abstractNum>
+  <w:abstractNum w:abstractNumId="10" w15:restartNumberingAfterBreak="0">
     <w:nsid w:val="77E43B97"/>
     <w:multiLevelType w:val="hybridMultilevel"/>
     <w:tmpl w:val="CE38F078"/>
@@ -1867,7 +2863,7 @@
       </w:rPr>
     </w:lvl>
   </w:abstractNum>
-  <w:abstractNum w:abstractNumId="10" w15:restartNumberingAfterBreak="0">
+  <w:abstractNum w:abstractNumId="11" w15:restartNumberingAfterBreak="0">
     <w:nsid w:val="795572DC"/>
     <w:multiLevelType w:val="hybridMultilevel"/>
     <w:tmpl w:val="865883AA"/>
@@ -1963,7 +2959,7 @@
     <w:abstractNumId w:val="3"/>
   </w:num>
   <w:num w:numId="3" w16cid:durableId="1254557199">
-    <w:abstractNumId w:val="10"/>
+    <w:abstractNumId w:val="11"/>
   </w:num>
   <w:num w:numId="4" w16cid:durableId="614020456">
     <w:abstractNumId w:val="7"/>
@@ -1975,7 +2971,7 @@
     <w:abstractNumId w:val="6"/>
   </w:num>
   <w:num w:numId="7" w16cid:durableId="1483503157">
-    <w:abstractNumId w:val="9"/>
+    <w:abstractNumId w:val="10"/>
   </w:num>
   <w:num w:numId="8" w16cid:durableId="2061394741">
     <w:abstractNumId w:val="4"/>
@@ -1988,6 +2984,9 @@
   </w:num>
   <w:num w:numId="11" w16cid:durableId="2102095606">
     <w:abstractNumId w:val="2"/>
+  </w:num>
+  <w:num w:numId="12" w16cid:durableId="1663391929">
+    <w:abstractNumId w:val="9"/>
   </w:num>
 </w:numbering>
 </file>

</xml_diff>